<commit_message>
Added basic structure for UI and updated synopsis
</commit_message>
<xml_diff>
--- a/Reports/Synopsis of Static Code Analyzer.docx
+++ b/Reports/Synopsis of Static Code Analyzer.docx
@@ -39,7 +39,7 @@
             <v:path o:extrusionok="f" gradientshapeok="t" o:connecttype="rect"/>
             <o:lock v:ext="edit" aspectratio="t"/>
           </v:shapetype>
-          <v:shape id="_x0000_i1025" type="#_x0000_t75" style="width:421.95pt;height:113.9pt">
+          <v:shape id="_x0000_i1025" type="#_x0000_t75" style="width:422pt;height:114pt">
             <v:imagedata r:id="rId7" o:title="MAHE logo 2020 PNG"/>
           </v:shape>
         </w:pict>
@@ -539,16 +539,7 @@
                 <w:sz w:val="24"/>
                 <w:szCs w:val="24"/>
               </w:rPr>
-              <w:t xml:space="preserve">S </w:t>
-            </w:r>
-            <w:r>
-              <w:rPr>
-                <w:rFonts w:ascii="Times New Roman" w:hAnsi="Times New Roman" w:cs="Times New Roman"/>
-                <w:b/>
-                <w:sz w:val="24"/>
-                <w:szCs w:val="24"/>
-              </w:rPr>
-              <w:t>Srinivas</w:t>
+              <w:t>S Srinivas</w:t>
             </w:r>
           </w:p>
         </w:tc>
@@ -1461,14 +1452,27 @@
     </w:p>
     <w:p>
       <w:pPr>
-        <w:rPr>
-          <w:rFonts w:ascii="Times New Roman" w:hAnsi="Times New Roman" w:cs="Times New Roman"/>
-          <w:b/>
-          <w:color w:val="000000"/>
-          <w:sz w:val="32"/>
-          <w:szCs w:val="32"/>
-        </w:rPr>
-      </w:pPr>
+        <w:tabs>
+          <w:tab w:val="left" w:pos="7380"/>
+        </w:tabs>
+        <w:rPr>
+          <w:rFonts w:ascii="Times New Roman" w:hAnsi="Times New Roman" w:cs="Times New Roman"/>
+          <w:b/>
+          <w:color w:val="000000"/>
+          <w:sz w:val="32"/>
+          <w:szCs w:val="32"/>
+        </w:rPr>
+      </w:pPr>
+      <w:r>
+        <w:rPr>
+          <w:rFonts w:ascii="Times New Roman" w:hAnsi="Times New Roman" w:cs="Times New Roman"/>
+          <w:b/>
+          <w:color w:val="000000"/>
+          <w:sz w:val="32"/>
+          <w:szCs w:val="32"/>
+        </w:rPr>
+        <w:tab/>
+      </w:r>
     </w:p>
     <w:p>
       <w:pPr>
@@ -1584,7 +1588,17 @@
           <w:sz w:val="28"/>
           <w:szCs w:val="28"/>
         </w:rPr>
-        <w:t>Provide an interface for users to upload, scan, and review code analysis reports.</w:t>
+        <w:t>Design</w:t>
+      </w:r>
+      <w:r>
+        <w:rPr>
+          <w:rFonts w:ascii="Times New Roman" w:hAnsi="Times New Roman"/>
+          <w:bCs/>
+          <w:color w:val="000000"/>
+          <w:sz w:val="28"/>
+          <w:szCs w:val="28"/>
+        </w:rPr>
+        <w:t xml:space="preserve"> an interface for users to upload, scan, and review code analysis reports.</w:t>
       </w:r>
     </w:p>
     <w:p>
@@ -1896,18 +1910,20 @@
     </w:p>
     <w:p>
       <w:pPr>
-        <w:rPr>
-          <w:rFonts w:ascii="Times New Roman" w:hAnsi="Times New Roman" w:cs="Times New Roman"/>
-          <w:b/>
-          <w:color w:val="000000"/>
-          <w:sz w:val="32"/>
-          <w:szCs w:val="32"/>
-        </w:rPr>
-      </w:pPr>
-    </w:p>
-    <w:p>
-      <w:pPr>
-        <w:spacing w:line="360" w:lineRule="auto"/>
+        <w:jc w:val="both"/>
+        <w:rPr>
+          <w:rFonts w:ascii="Times New Roman" w:hAnsi="Times New Roman" w:cs="Times New Roman"/>
+          <w:b/>
+          <w:color w:val="000000"/>
+          <w:sz w:val="32"/>
+          <w:szCs w:val="32"/>
+        </w:rPr>
+      </w:pPr>
+    </w:p>
+    <w:p>
+      <w:pPr>
+        <w:spacing w:line="360" w:lineRule="auto"/>
+        <w:jc w:val="both"/>
         <w:rPr>
           <w:rFonts w:ascii="Times New Roman" w:hAnsi="Times New Roman" w:cs="Times New Roman"/>
           <w:b/>
@@ -2043,1674 +2059,973 @@
     </w:p>
     <w:p>
       <w:pPr>
-        <w:spacing w:line="360" w:lineRule="auto"/>
-        <w:jc w:val="both"/>
-        <w:rPr>
-          <w:rFonts w:ascii="Times New Roman" w:hAnsi="Times New Roman" w:cs="Times New Roman"/>
-          <w:bCs/>
-          <w:color w:val="000000"/>
-          <w:sz w:val="28"/>
-          <w:szCs w:val="28"/>
-        </w:rPr>
-      </w:pPr>
-    </w:p>
-    <w:tbl>
-      <w:tblPr>
-        <w:tblStyle w:val="PlainTable1"/>
-        <w:tblW w:w="9493" w:type="dxa"/>
-        <w:tblLook w:val="04A0" w:firstRow="1" w:lastRow="0" w:firstColumn="1" w:lastColumn="0" w:noHBand="0" w:noVBand="1"/>
-      </w:tblPr>
-      <w:tblGrid>
-        <w:gridCol w:w="1554"/>
-        <w:gridCol w:w="1406"/>
-        <w:gridCol w:w="1981"/>
-        <w:gridCol w:w="1356"/>
-        <w:gridCol w:w="3196"/>
-      </w:tblGrid>
-      <w:tr>
-        <w:trPr>
-          <w:cnfStyle w:val="100000000000" w:firstRow="1" w:lastRow="0" w:firstColumn="0" w:lastColumn="0" w:oddVBand="0" w:evenVBand="0" w:oddHBand="0" w:evenHBand="0" w:firstRowFirstColumn="0" w:firstRowLastColumn="0" w:lastRowFirstColumn="0" w:lastRowLastColumn="0"/>
-          <w:trHeight w:val="295"/>
-        </w:trPr>
-        <w:tc>
-          <w:tcPr>
-            <w:cnfStyle w:val="001000000000" w:firstRow="0" w:lastRow="0" w:firstColumn="1" w:lastColumn="0" w:oddVBand="0" w:evenVBand="0" w:oddHBand="0" w:evenHBand="0" w:firstRowFirstColumn="0" w:firstRowLastColumn="0" w:lastRowFirstColumn="0" w:lastRowLastColumn="0"/>
-            <w:tcW w:w="1555" w:type="dxa"/>
-            <w:vAlign w:val="center"/>
-          </w:tcPr>
-          <w:p>
-            <w:pPr>
-              <w:spacing w:line="360" w:lineRule="auto"/>
-              <w:jc w:val="center"/>
-              <w:rPr>
-                <w:rFonts w:ascii="Times New Roman" w:hAnsi="Times New Roman" w:cs="Times New Roman"/>
-                <w:bCs w:val="0"/>
-                <w:color w:val="000000"/>
-                <w:sz w:val="24"/>
-                <w:szCs w:val="24"/>
-              </w:rPr>
-            </w:pPr>
-            <w:r>
-              <w:rPr>
-                <w:rFonts w:ascii="Times New Roman" w:hAnsi="Times New Roman" w:cs="Times New Roman"/>
-                <w:bCs w:val="0"/>
-                <w:color w:val="000000"/>
-                <w:sz w:val="24"/>
-                <w:szCs w:val="24"/>
-              </w:rPr>
-              <w:t>Paper Title</w:t>
-            </w:r>
-          </w:p>
-        </w:tc>
-        <w:tc>
-          <w:tcPr>
-            <w:tcW w:w="1408" w:type="dxa"/>
-            <w:vAlign w:val="center"/>
-          </w:tcPr>
-          <w:p>
-            <w:pPr>
-              <w:spacing w:line="360" w:lineRule="auto"/>
-              <w:jc w:val="center"/>
-              <w:cnfStyle w:val="100000000000" w:firstRow="1" w:lastRow="0" w:firstColumn="0" w:lastColumn="0" w:oddVBand="0" w:evenVBand="0" w:oddHBand="0" w:evenHBand="0" w:firstRowFirstColumn="0" w:firstRowLastColumn="0" w:lastRowFirstColumn="0" w:lastRowLastColumn="0"/>
-              <w:rPr>
-                <w:rFonts w:ascii="Times New Roman" w:hAnsi="Times New Roman" w:cs="Times New Roman"/>
-                <w:bCs w:val="0"/>
-                <w:color w:val="000000"/>
-                <w:sz w:val="24"/>
-                <w:szCs w:val="24"/>
-              </w:rPr>
-            </w:pPr>
-            <w:r>
-              <w:rPr>
-                <w:rFonts w:ascii="Times New Roman" w:hAnsi="Times New Roman" w:cs="Times New Roman"/>
-                <w:bCs w:val="0"/>
-                <w:color w:val="000000"/>
-                <w:sz w:val="24"/>
-                <w:szCs w:val="24"/>
-              </w:rPr>
-              <w:t>Author(s)</w:t>
-            </w:r>
-          </w:p>
-        </w:tc>
-        <w:tc>
-          <w:tcPr>
-            <w:tcW w:w="1994" w:type="dxa"/>
-            <w:vAlign w:val="center"/>
-          </w:tcPr>
-          <w:p>
-            <w:pPr>
-              <w:spacing w:line="360" w:lineRule="auto"/>
-              <w:jc w:val="center"/>
-              <w:cnfStyle w:val="100000000000" w:firstRow="1" w:lastRow="0" w:firstColumn="0" w:lastColumn="0" w:oddVBand="0" w:evenVBand="0" w:oddHBand="0" w:evenHBand="0" w:firstRowFirstColumn="0" w:firstRowLastColumn="0" w:lastRowFirstColumn="0" w:lastRowLastColumn="0"/>
-              <w:rPr>
-                <w:rFonts w:ascii="Times New Roman" w:hAnsi="Times New Roman" w:cs="Times New Roman"/>
-                <w:bCs w:val="0"/>
-                <w:color w:val="000000"/>
-                <w:sz w:val="24"/>
-                <w:szCs w:val="24"/>
-              </w:rPr>
-            </w:pPr>
-            <w:r>
-              <w:rPr>
-                <w:rFonts w:ascii="Times New Roman" w:hAnsi="Times New Roman" w:cs="Times New Roman"/>
-                <w:bCs w:val="0"/>
-                <w:color w:val="000000"/>
-                <w:sz w:val="24"/>
-                <w:szCs w:val="24"/>
-              </w:rPr>
-              <w:t>Summery</w:t>
-            </w:r>
-          </w:p>
-        </w:tc>
-        <w:tc>
-          <w:tcPr>
-            <w:tcW w:w="1275" w:type="dxa"/>
-            <w:vAlign w:val="center"/>
-          </w:tcPr>
-          <w:p>
-            <w:pPr>
-              <w:spacing w:line="360" w:lineRule="auto"/>
-              <w:jc w:val="center"/>
-              <w:cnfStyle w:val="100000000000" w:firstRow="1" w:lastRow="0" w:firstColumn="0" w:lastColumn="0" w:oddVBand="0" w:evenVBand="0" w:oddHBand="0" w:evenHBand="0" w:firstRowFirstColumn="0" w:firstRowLastColumn="0" w:lastRowFirstColumn="0" w:lastRowLastColumn="0"/>
-              <w:rPr>
-                <w:rFonts w:ascii="Times New Roman" w:hAnsi="Times New Roman" w:cs="Times New Roman"/>
-                <w:bCs w:val="0"/>
-                <w:color w:val="000000"/>
-                <w:sz w:val="24"/>
-                <w:szCs w:val="24"/>
-              </w:rPr>
-            </w:pPr>
-            <w:r>
-              <w:rPr>
-                <w:rFonts w:ascii="Times New Roman" w:hAnsi="Times New Roman" w:cs="Times New Roman"/>
-                <w:bCs w:val="0"/>
-                <w:color w:val="000000"/>
-                <w:sz w:val="24"/>
-                <w:szCs w:val="24"/>
-              </w:rPr>
-              <w:t>Tools</w:t>
-            </w:r>
-          </w:p>
-        </w:tc>
-        <w:tc>
-          <w:tcPr>
-            <w:tcW w:w="3261" w:type="dxa"/>
-            <w:vAlign w:val="center"/>
-          </w:tcPr>
-          <w:p>
-            <w:pPr>
-              <w:spacing w:line="360" w:lineRule="auto"/>
-              <w:jc w:val="center"/>
-              <w:cnfStyle w:val="100000000000" w:firstRow="1" w:lastRow="0" w:firstColumn="0" w:lastColumn="0" w:oddVBand="0" w:evenVBand="0" w:oddHBand="0" w:evenHBand="0" w:firstRowFirstColumn="0" w:firstRowLastColumn="0" w:lastRowFirstColumn="0" w:lastRowLastColumn="0"/>
-              <w:rPr>
-                <w:rFonts w:ascii="Times New Roman" w:hAnsi="Times New Roman" w:cs="Times New Roman"/>
-                <w:bCs w:val="0"/>
-                <w:color w:val="000000"/>
-                <w:sz w:val="24"/>
-                <w:szCs w:val="24"/>
-              </w:rPr>
-            </w:pPr>
-            <w:r>
-              <w:rPr>
-                <w:rFonts w:ascii="Times New Roman" w:hAnsi="Times New Roman" w:cs="Times New Roman"/>
-                <w:bCs w:val="0"/>
-                <w:color w:val="000000"/>
-                <w:sz w:val="24"/>
-                <w:szCs w:val="24"/>
-              </w:rPr>
-              <w:t>Future Scope</w:t>
-            </w:r>
-          </w:p>
-        </w:tc>
-      </w:tr>
-      <w:tr>
-        <w:trPr>
-          <w:cnfStyle w:val="000000100000" w:firstRow="0" w:lastRow="0" w:firstColumn="0" w:lastColumn="0" w:oddVBand="0" w:evenVBand="0" w:oddHBand="1" w:evenHBand="0" w:firstRowFirstColumn="0" w:firstRowLastColumn="0" w:lastRowFirstColumn="0" w:lastRowLastColumn="0"/>
-        </w:trPr>
-        <w:tc>
-          <w:tcPr>
-            <w:cnfStyle w:val="001000000000" w:firstRow="0" w:lastRow="0" w:firstColumn="1" w:lastColumn="0" w:oddVBand="0" w:evenVBand="0" w:oddHBand="0" w:evenHBand="0" w:firstRowFirstColumn="0" w:firstRowLastColumn="0" w:lastRowFirstColumn="0" w:lastRowLastColumn="0"/>
-            <w:tcW w:w="1555" w:type="dxa"/>
-            <w:vAlign w:val="center"/>
-          </w:tcPr>
-          <w:p>
-            <w:pPr>
-              <w:spacing w:line="360" w:lineRule="auto"/>
-              <w:jc w:val="center"/>
-              <w:rPr>
-                <w:rFonts w:ascii="Times New Roman" w:hAnsi="Times New Roman" w:cs="Times New Roman"/>
-                <w:b w:val="0"/>
-                <w:bCs w:val="0"/>
-                <w:color w:val="000000"/>
-                <w:sz w:val="24"/>
-                <w:szCs w:val="24"/>
-              </w:rPr>
-            </w:pPr>
-            <w:r>
-              <w:rPr>
-                <w:rFonts w:ascii="Times New Roman" w:eastAsia="Times New Roman" w:hAnsi="Times New Roman" w:cs="Times New Roman"/>
-                <w:b w:val="0"/>
-                <w:bCs w:val="0"/>
-                <w:sz w:val="24"/>
-                <w:szCs w:val="24"/>
-                <w:lang w:eastAsia="en-IN"/>
-              </w:rPr>
-              <w:t>Evaluating Python Static Code Analysis Tools Using FAIR Principles</w:t>
-            </w:r>
-          </w:p>
-        </w:tc>
-        <w:tc>
-          <w:tcPr>
-            <w:tcW w:w="1408" w:type="dxa"/>
-            <w:vAlign w:val="center"/>
-          </w:tcPr>
-          <w:p>
-            <w:pPr>
-              <w:spacing w:line="360" w:lineRule="auto"/>
-              <w:jc w:val="center"/>
-              <w:cnfStyle w:val="000000100000" w:firstRow="0" w:lastRow="0" w:firstColumn="0" w:lastColumn="0" w:oddVBand="0" w:evenVBand="0" w:oddHBand="1" w:evenHBand="0" w:firstRowFirstColumn="0" w:firstRowLastColumn="0" w:lastRowFirstColumn="0" w:lastRowLastColumn="0"/>
-              <w:rPr>
-                <w:rFonts w:ascii="Times New Roman" w:hAnsi="Times New Roman" w:cs="Times New Roman"/>
-                <w:color w:val="000000"/>
-                <w:sz w:val="24"/>
-                <w:szCs w:val="24"/>
-              </w:rPr>
-            </w:pPr>
-            <w:r>
-              <w:rPr>
-                <w:rFonts w:ascii="Times New Roman" w:hAnsi="Times New Roman" w:cs="Times New Roman"/>
-                <w:color w:val="000000"/>
-                <w:sz w:val="24"/>
-                <w:szCs w:val="24"/>
-              </w:rPr>
-              <w:t>H. B. Hassan, Q. I. Sarhan and Á. Beszédes</w:t>
-            </w:r>
-          </w:p>
-        </w:tc>
-        <w:tc>
-          <w:tcPr>
-            <w:tcW w:w="1994" w:type="dxa"/>
-            <w:vAlign w:val="center"/>
-          </w:tcPr>
-          <w:p>
-            <w:pPr>
-              <w:spacing w:line="360" w:lineRule="auto"/>
-              <w:jc w:val="center"/>
-              <w:cnfStyle w:val="000000100000" w:firstRow="0" w:lastRow="0" w:firstColumn="0" w:lastColumn="0" w:oddVBand="0" w:evenVBand="0" w:oddHBand="1" w:evenHBand="0" w:firstRowFirstColumn="0" w:firstRowLastColumn="0" w:lastRowFirstColumn="0" w:lastRowLastColumn="0"/>
-              <w:rPr>
-                <w:rFonts w:ascii="Times New Roman" w:hAnsi="Times New Roman" w:cs="Times New Roman"/>
-                <w:color w:val="000000"/>
-                <w:sz w:val="24"/>
-                <w:szCs w:val="24"/>
-              </w:rPr>
-            </w:pPr>
-            <w:r>
-              <w:rPr>
-                <w:rFonts w:ascii="Times New Roman" w:eastAsia="Times New Roman" w:hAnsi="Times New Roman" w:cs="Times New Roman"/>
-                <w:sz w:val="24"/>
-                <w:szCs w:val="24"/>
-                <w:lang w:eastAsia="en-IN"/>
-              </w:rPr>
-              <w:t>Evaluates Python static analysis tools using FAIR principles to enhance usability.</w:t>
-            </w:r>
-          </w:p>
-        </w:tc>
-        <w:tc>
-          <w:tcPr>
-            <w:tcW w:w="1275" w:type="dxa"/>
-            <w:vAlign w:val="center"/>
-          </w:tcPr>
-          <w:p>
-            <w:pPr>
-              <w:spacing w:line="360" w:lineRule="auto"/>
-              <w:jc w:val="center"/>
-              <w:cnfStyle w:val="000000100000" w:firstRow="0" w:lastRow="0" w:firstColumn="0" w:lastColumn="0" w:oddVBand="0" w:evenVBand="0" w:oddHBand="1" w:evenHBand="0" w:firstRowFirstColumn="0" w:firstRowLastColumn="0" w:lastRowFirstColumn="0" w:lastRowLastColumn="0"/>
-              <w:rPr>
-                <w:rFonts w:ascii="Times New Roman" w:hAnsi="Times New Roman" w:cs="Times New Roman"/>
-                <w:color w:val="000000"/>
-                <w:sz w:val="24"/>
-                <w:szCs w:val="24"/>
-              </w:rPr>
-            </w:pPr>
-            <w:r>
-              <w:rPr>
-                <w:rFonts w:ascii="Times New Roman" w:hAnsi="Times New Roman" w:cs="Times New Roman"/>
-                <w:color w:val="000000"/>
-                <w:sz w:val="24"/>
-                <w:szCs w:val="24"/>
-              </w:rPr>
-              <w:t xml:space="preserve">Prospector, Pylint, </w:t>
-            </w:r>
-            <w:r>
-              <w:rPr>
-                <w:rFonts w:ascii="Times New Roman" w:hAnsi="Times New Roman" w:cs="Times New Roman"/>
-                <w:color w:val="000000"/>
-                <w:sz w:val="24"/>
-                <w:szCs w:val="24"/>
-              </w:rPr>
-              <w:t>Sonar</w:t>
-            </w:r>
-            <w:r>
-              <w:rPr>
-                <w:rFonts w:ascii="Times New Roman" w:hAnsi="Times New Roman" w:cs="Times New Roman"/>
-                <w:color w:val="000000"/>
-                <w:sz w:val="24"/>
-                <w:szCs w:val="24"/>
-              </w:rPr>
-              <w:t xml:space="preserve">Qube, </w:t>
-            </w:r>
-            <w:r>
-              <w:rPr>
-                <w:rFonts w:ascii="Times New Roman" w:hAnsi="Times New Roman" w:cs="Times New Roman"/>
-                <w:color w:val="000000"/>
-                <w:sz w:val="24"/>
-                <w:szCs w:val="24"/>
-              </w:rPr>
-              <w:t>Pynocle</w:t>
-            </w:r>
-            <w:r>
-              <w:rPr>
-                <w:rFonts w:ascii="Times New Roman" w:hAnsi="Times New Roman" w:cs="Times New Roman"/>
-                <w:color w:val="000000"/>
-                <w:sz w:val="24"/>
-                <w:szCs w:val="24"/>
-              </w:rPr>
-              <w:t xml:space="preserve"> etc</w:t>
-            </w:r>
-          </w:p>
-        </w:tc>
-        <w:tc>
-          <w:tcPr>
-            <w:tcW w:w="3261" w:type="dxa"/>
-            <w:vAlign w:val="center"/>
-          </w:tcPr>
-          <w:p>
-            <w:pPr>
-              <w:spacing w:line="360" w:lineRule="auto"/>
-              <w:jc w:val="center"/>
-              <w:cnfStyle w:val="000000100000" w:firstRow="0" w:lastRow="0" w:firstColumn="0" w:lastColumn="0" w:oddVBand="0" w:evenVBand="0" w:oddHBand="1" w:evenHBand="0" w:firstRowFirstColumn="0" w:firstRowLastColumn="0" w:lastRowFirstColumn="0" w:lastRowLastColumn="0"/>
-              <w:rPr>
-                <w:rFonts w:ascii="Times New Roman" w:eastAsia="Times New Roman" w:hAnsi="Times New Roman" w:cs="Times New Roman"/>
-                <w:sz w:val="24"/>
-                <w:szCs w:val="24"/>
-                <w:lang w:eastAsia="en-IN"/>
-              </w:rPr>
-            </w:pPr>
-            <w:r>
-              <w:rPr>
-                <w:rFonts w:ascii="Times New Roman" w:eastAsia="Times New Roman" w:hAnsi="Times New Roman" w:cs="Times New Roman"/>
-                <w:sz w:val="24"/>
-                <w:szCs w:val="24"/>
-                <w:lang w:eastAsia="en-IN"/>
-              </w:rPr>
-              <w:t>C</w:t>
-            </w:r>
-            <w:r>
-              <w:rPr>
-                <w:rFonts w:ascii="Times New Roman" w:eastAsia="Times New Roman" w:hAnsi="Times New Roman" w:cs="Times New Roman"/>
-                <w:sz w:val="24"/>
-                <w:szCs w:val="24"/>
-                <w:lang w:eastAsia="en-IN"/>
-              </w:rPr>
-              <w:t>reat</w:t>
-            </w:r>
-            <w:r>
-              <w:rPr>
-                <w:rFonts w:ascii="Times New Roman" w:eastAsia="Times New Roman" w:hAnsi="Times New Roman" w:cs="Times New Roman"/>
-                <w:sz w:val="24"/>
-                <w:szCs w:val="24"/>
-                <w:lang w:eastAsia="en-IN"/>
-              </w:rPr>
-              <w:t xml:space="preserve">e </w:t>
-            </w:r>
-            <w:r>
-              <w:rPr>
-                <w:rFonts w:ascii="Times New Roman" w:eastAsia="Times New Roman" w:hAnsi="Times New Roman" w:cs="Times New Roman"/>
-                <w:sz w:val="24"/>
-                <w:szCs w:val="24"/>
-                <w:lang w:eastAsia="en-IN"/>
-              </w:rPr>
-              <w:t>a user-friendly web application allow</w:t>
-            </w:r>
-            <w:r>
-              <w:rPr>
-                <w:rFonts w:ascii="Times New Roman" w:eastAsia="Times New Roman" w:hAnsi="Times New Roman" w:cs="Times New Roman"/>
-                <w:sz w:val="24"/>
-                <w:szCs w:val="24"/>
-                <w:lang w:eastAsia="en-IN"/>
-              </w:rPr>
-              <w:t xml:space="preserve">ing </w:t>
-            </w:r>
-            <w:r>
-              <w:rPr>
-                <w:rFonts w:ascii="Times New Roman" w:eastAsia="Times New Roman" w:hAnsi="Times New Roman" w:cs="Times New Roman"/>
-                <w:sz w:val="24"/>
-                <w:szCs w:val="24"/>
-                <w:lang w:eastAsia="en-IN"/>
-              </w:rPr>
-              <w:t>developers to</w:t>
-            </w:r>
-            <w:r>
-              <w:rPr>
-                <w:rFonts w:ascii="Times New Roman" w:eastAsia="Times New Roman" w:hAnsi="Times New Roman" w:cs="Times New Roman"/>
-                <w:sz w:val="24"/>
-                <w:szCs w:val="24"/>
-                <w:lang w:eastAsia="en-IN"/>
-              </w:rPr>
-              <w:t xml:space="preserve"> </w:t>
-            </w:r>
-            <w:r>
-              <w:rPr>
-                <w:rFonts w:ascii="Times New Roman" w:eastAsia="Times New Roman" w:hAnsi="Times New Roman" w:cs="Times New Roman"/>
-                <w:sz w:val="24"/>
-                <w:szCs w:val="24"/>
-                <w:lang w:eastAsia="en-IN"/>
-              </w:rPr>
-              <w:t>choose and evaluate static code analysis tools based</w:t>
-            </w:r>
-            <w:r>
-              <w:rPr>
-                <w:rFonts w:ascii="Times New Roman" w:eastAsia="Times New Roman" w:hAnsi="Times New Roman" w:cs="Times New Roman"/>
-                <w:sz w:val="24"/>
-                <w:szCs w:val="24"/>
-                <w:lang w:eastAsia="en-IN"/>
-              </w:rPr>
-              <w:t xml:space="preserve"> </w:t>
-            </w:r>
-            <w:r>
-              <w:rPr>
-                <w:rFonts w:ascii="Times New Roman" w:eastAsia="Times New Roman" w:hAnsi="Times New Roman" w:cs="Times New Roman"/>
-                <w:sz w:val="24"/>
-                <w:szCs w:val="24"/>
-                <w:lang w:eastAsia="en-IN"/>
-              </w:rPr>
-              <w:t>on their specific programming languages and analysis needs</w:t>
-            </w:r>
-          </w:p>
-        </w:tc>
-      </w:tr>
-      <w:tr>
-        <w:tc>
-          <w:tcPr>
-            <w:cnfStyle w:val="001000000000" w:firstRow="0" w:lastRow="0" w:firstColumn="1" w:lastColumn="0" w:oddVBand="0" w:evenVBand="0" w:oddHBand="0" w:evenHBand="0" w:firstRowFirstColumn="0" w:firstRowLastColumn="0" w:lastRowFirstColumn="0" w:lastRowLastColumn="0"/>
-            <w:tcW w:w="1555" w:type="dxa"/>
-            <w:vAlign w:val="center"/>
-          </w:tcPr>
-          <w:p>
-            <w:pPr>
-              <w:spacing w:line="360" w:lineRule="auto"/>
-              <w:jc w:val="center"/>
-              <w:rPr>
-                <w:rFonts w:ascii="Times New Roman" w:hAnsi="Times New Roman" w:cs="Times New Roman"/>
-                <w:b w:val="0"/>
-                <w:color w:val="000000"/>
-                <w:sz w:val="24"/>
-                <w:szCs w:val="24"/>
-              </w:rPr>
-            </w:pPr>
-            <w:r>
-              <w:rPr>
-                <w:rFonts w:ascii="Times New Roman" w:hAnsi="Times New Roman" w:cs="Times New Roman"/>
-                <w:b w:val="0"/>
-                <w:color w:val="000000"/>
-                <w:sz w:val="24"/>
-                <w:szCs w:val="24"/>
-              </w:rPr>
-              <w:t>Static Code Analyser to Enhance Developer Productivity</w:t>
-            </w:r>
-          </w:p>
-        </w:tc>
-        <w:tc>
-          <w:tcPr>
-            <w:tcW w:w="1408" w:type="dxa"/>
-            <w:vAlign w:val="center"/>
-          </w:tcPr>
-          <w:p>
-            <w:pPr>
-              <w:spacing w:line="360" w:lineRule="auto"/>
-              <w:jc w:val="center"/>
-              <w:cnfStyle w:val="000000000000" w:firstRow="0" w:lastRow="0" w:firstColumn="0" w:lastColumn="0" w:oddVBand="0" w:evenVBand="0" w:oddHBand="0" w:evenHBand="0" w:firstRowFirstColumn="0" w:firstRowLastColumn="0" w:lastRowFirstColumn="0" w:lastRowLastColumn="0"/>
-              <w:rPr>
-                <w:rFonts w:ascii="Times New Roman" w:hAnsi="Times New Roman" w:cs="Times New Roman"/>
-                <w:bCs/>
-                <w:color w:val="000000"/>
-                <w:sz w:val="32"/>
-                <w:szCs w:val="32"/>
-              </w:rPr>
-            </w:pPr>
-            <w:r>
-              <w:rPr>
-                <w:rFonts w:ascii="Times New Roman" w:hAnsi="Times New Roman" w:cs="Times New Roman"/>
-                <w:bCs/>
-                <w:color w:val="000000"/>
-                <w:sz w:val="24"/>
-                <w:szCs w:val="24"/>
-              </w:rPr>
-              <w:t>D. R. I. Peiris and N. Kodagoda</w:t>
-            </w:r>
-          </w:p>
-        </w:tc>
-        <w:tc>
-          <w:tcPr>
-            <w:tcW w:w="1994" w:type="dxa"/>
-            <w:vAlign w:val="center"/>
-          </w:tcPr>
-          <w:p>
-            <w:pPr>
-              <w:spacing w:line="360" w:lineRule="auto"/>
-              <w:jc w:val="center"/>
-              <w:cnfStyle w:val="000000000000" w:firstRow="0" w:lastRow="0" w:firstColumn="0" w:lastColumn="0" w:oddVBand="0" w:evenVBand="0" w:oddHBand="0" w:evenHBand="0" w:firstRowFirstColumn="0" w:firstRowLastColumn="0" w:lastRowFirstColumn="0" w:lastRowLastColumn="0"/>
-              <w:rPr>
-                <w:rFonts w:ascii="Times New Roman" w:hAnsi="Times New Roman" w:cs="Times New Roman"/>
-                <w:bCs/>
-                <w:color w:val="000000"/>
-                <w:sz w:val="24"/>
-                <w:szCs w:val="24"/>
-              </w:rPr>
-            </w:pPr>
-            <w:r>
-              <w:rPr>
-                <w:rFonts w:ascii="Times New Roman" w:hAnsi="Times New Roman" w:cs="Times New Roman"/>
-                <w:bCs/>
-                <w:color w:val="000000"/>
-                <w:sz w:val="24"/>
-                <w:szCs w:val="24"/>
-              </w:rPr>
-              <w:t>Developed</w:t>
-            </w:r>
-            <w:r>
-              <w:rPr>
-                <w:rFonts w:ascii="Times New Roman" w:hAnsi="Times New Roman" w:cs="Times New Roman"/>
-                <w:bCs/>
-                <w:color w:val="000000"/>
-                <w:sz w:val="24"/>
-                <w:szCs w:val="24"/>
-              </w:rPr>
-              <w:t xml:space="preserve"> a tool to improve coding practices and developer productivity through static analysis.</w:t>
-            </w:r>
-            <w:r>
-              <w:rPr>
-                <w:rFonts w:ascii="Times New Roman" w:hAnsi="Times New Roman" w:cs="Times New Roman"/>
-                <w:bCs/>
-                <w:color w:val="000000"/>
-                <w:sz w:val="24"/>
-                <w:szCs w:val="24"/>
-              </w:rPr>
-              <w:t xml:space="preserve"> U</w:t>
-            </w:r>
-            <w:r>
-              <w:rPr>
-                <w:rFonts w:ascii="Times New Roman" w:hAnsi="Times New Roman" w:cs="Times New Roman"/>
-                <w:bCs/>
-                <w:color w:val="000000"/>
-                <w:sz w:val="24"/>
-                <w:szCs w:val="24"/>
-              </w:rPr>
-              <w:t>se</w:t>
-            </w:r>
-            <w:r>
-              <w:rPr>
-                <w:rFonts w:ascii="Times New Roman" w:hAnsi="Times New Roman" w:cs="Times New Roman"/>
-                <w:bCs/>
-                <w:color w:val="000000"/>
-                <w:sz w:val="24"/>
-                <w:szCs w:val="24"/>
-              </w:rPr>
-              <w:t>d</w:t>
-            </w:r>
-            <w:r>
-              <w:rPr>
-                <w:rFonts w:ascii="Times New Roman" w:hAnsi="Times New Roman" w:cs="Times New Roman"/>
-                <w:bCs/>
-                <w:color w:val="000000"/>
-                <w:sz w:val="24"/>
-                <w:szCs w:val="24"/>
-              </w:rPr>
-              <w:t xml:space="preserve"> Abstrac</w:t>
-            </w:r>
-            <w:r>
-              <w:rPr>
-                <w:rFonts w:ascii="Times New Roman" w:hAnsi="Times New Roman" w:cs="Times New Roman"/>
-                <w:bCs/>
-                <w:color w:val="000000"/>
-                <w:sz w:val="24"/>
-                <w:szCs w:val="24"/>
-              </w:rPr>
-              <w:t xml:space="preserve">t </w:t>
-            </w:r>
-            <w:r>
-              <w:rPr>
-                <w:rFonts w:ascii="Times New Roman" w:hAnsi="Times New Roman" w:cs="Times New Roman"/>
-                <w:bCs/>
-                <w:color w:val="000000"/>
-                <w:sz w:val="24"/>
-                <w:szCs w:val="24"/>
-              </w:rPr>
-              <w:t>Syntax Trees to build the analy</w:t>
-            </w:r>
-            <w:r>
-              <w:rPr>
-                <w:rFonts w:ascii="Times New Roman" w:hAnsi="Times New Roman" w:cs="Times New Roman"/>
-                <w:bCs/>
-                <w:color w:val="000000"/>
-                <w:sz w:val="24"/>
-                <w:szCs w:val="24"/>
-              </w:rPr>
-              <w:t>s</w:t>
-            </w:r>
-            <w:r>
-              <w:rPr>
-                <w:rFonts w:ascii="Times New Roman" w:hAnsi="Times New Roman" w:cs="Times New Roman"/>
-                <w:bCs/>
-                <w:color w:val="000000"/>
-                <w:sz w:val="24"/>
-                <w:szCs w:val="24"/>
-              </w:rPr>
-              <w:t>er</w:t>
-            </w:r>
-            <w:r>
-              <w:rPr>
-                <w:rFonts w:ascii="Times New Roman" w:hAnsi="Times New Roman" w:cs="Times New Roman"/>
-                <w:bCs/>
-                <w:color w:val="000000"/>
-                <w:sz w:val="24"/>
-                <w:szCs w:val="24"/>
-              </w:rPr>
-              <w:t>.</w:t>
-            </w:r>
-          </w:p>
-        </w:tc>
-        <w:tc>
-          <w:tcPr>
-            <w:tcW w:w="1275" w:type="dxa"/>
-            <w:vAlign w:val="center"/>
-          </w:tcPr>
-          <w:p>
-            <w:pPr>
-              <w:spacing w:line="360" w:lineRule="auto"/>
-              <w:jc w:val="center"/>
-              <w:cnfStyle w:val="000000000000" w:firstRow="0" w:lastRow="0" w:firstColumn="0" w:lastColumn="0" w:oddVBand="0" w:evenVBand="0" w:oddHBand="0" w:evenHBand="0" w:firstRowFirstColumn="0" w:firstRowLastColumn="0" w:lastRowFirstColumn="0" w:lastRowLastColumn="0"/>
-              <w:rPr>
-                <w:rFonts w:ascii="Times New Roman" w:hAnsi="Times New Roman" w:cs="Times New Roman"/>
-                <w:bCs/>
-                <w:color w:val="000000"/>
-                <w:sz w:val="24"/>
-                <w:szCs w:val="24"/>
-              </w:rPr>
-            </w:pPr>
-            <w:r>
-              <w:rPr>
-                <w:rFonts w:ascii="Times New Roman" w:hAnsi="Times New Roman" w:cs="Times New Roman"/>
-                <w:bCs/>
-                <w:color w:val="000000"/>
-                <w:sz w:val="24"/>
-                <w:szCs w:val="24"/>
-              </w:rPr>
-              <w:t>Nil</w:t>
-            </w:r>
-          </w:p>
-        </w:tc>
-        <w:tc>
-          <w:tcPr>
-            <w:tcW w:w="3261" w:type="dxa"/>
-            <w:vAlign w:val="center"/>
-          </w:tcPr>
-          <w:p>
-            <w:pPr>
-              <w:spacing w:line="360" w:lineRule="auto"/>
-              <w:jc w:val="center"/>
-              <w:cnfStyle w:val="000000000000" w:firstRow="0" w:lastRow="0" w:firstColumn="0" w:lastColumn="0" w:oddVBand="0" w:evenVBand="0" w:oddHBand="0" w:evenHBand="0" w:firstRowFirstColumn="0" w:firstRowLastColumn="0" w:lastRowFirstColumn="0" w:lastRowLastColumn="0"/>
-              <w:rPr>
-                <w:rFonts w:ascii="Times New Roman" w:hAnsi="Times New Roman" w:cs="Times New Roman"/>
-                <w:bCs/>
-                <w:color w:val="000000"/>
-                <w:sz w:val="24"/>
-                <w:szCs w:val="24"/>
-              </w:rPr>
-            </w:pPr>
-            <w:r>
-              <w:rPr>
-                <w:rFonts w:ascii="Times New Roman" w:hAnsi="Times New Roman" w:cs="Times New Roman"/>
-                <w:bCs/>
-                <w:color w:val="000000"/>
-                <w:sz w:val="24"/>
-                <w:szCs w:val="24"/>
-              </w:rPr>
-              <w:t>I</w:t>
-            </w:r>
-            <w:r>
-              <w:rPr>
-                <w:rFonts w:ascii="Times New Roman" w:hAnsi="Times New Roman" w:cs="Times New Roman"/>
-                <w:bCs/>
-                <w:color w:val="000000"/>
-                <w:sz w:val="24"/>
-                <w:szCs w:val="24"/>
-              </w:rPr>
-              <w:t>mprove th</w:t>
-            </w:r>
-            <w:r>
-              <w:rPr>
-                <w:rFonts w:ascii="Times New Roman" w:hAnsi="Times New Roman" w:cs="Times New Roman"/>
-                <w:bCs/>
-                <w:color w:val="000000"/>
-                <w:sz w:val="24"/>
-                <w:szCs w:val="24"/>
-              </w:rPr>
-              <w:t>e</w:t>
-            </w:r>
-            <w:r>
-              <w:rPr>
-                <w:rFonts w:ascii="Times New Roman" w:hAnsi="Times New Roman" w:cs="Times New Roman"/>
-                <w:bCs/>
-                <w:color w:val="000000"/>
-                <w:sz w:val="24"/>
-                <w:szCs w:val="24"/>
-              </w:rPr>
-              <w:t xml:space="preserve"> algorithm</w:t>
-            </w:r>
-            <w:r>
-              <w:rPr>
-                <w:rFonts w:ascii="Times New Roman" w:hAnsi="Times New Roman" w:cs="Times New Roman"/>
-                <w:bCs/>
-                <w:color w:val="000000"/>
-                <w:sz w:val="24"/>
-                <w:szCs w:val="24"/>
-              </w:rPr>
-              <w:t xml:space="preserve"> to handle </w:t>
-            </w:r>
-            <w:r>
-              <w:rPr>
-                <w:rFonts w:ascii="Times New Roman" w:hAnsi="Times New Roman" w:cs="Times New Roman"/>
-                <w:bCs/>
-                <w:color w:val="000000"/>
-                <w:sz w:val="24"/>
-                <w:szCs w:val="24"/>
-              </w:rPr>
-              <w:t>issues</w:t>
-            </w:r>
-            <w:r>
-              <w:rPr>
-                <w:rFonts w:ascii="Times New Roman" w:hAnsi="Times New Roman" w:cs="Times New Roman"/>
-                <w:bCs/>
-                <w:color w:val="000000"/>
-                <w:sz w:val="24"/>
-                <w:szCs w:val="24"/>
-              </w:rPr>
-              <w:t xml:space="preserve"> </w:t>
-            </w:r>
-            <w:r>
-              <w:rPr>
-                <w:rFonts w:ascii="Times New Roman" w:hAnsi="Times New Roman" w:cs="Times New Roman"/>
-                <w:bCs/>
-                <w:color w:val="000000"/>
-                <w:sz w:val="24"/>
-                <w:szCs w:val="24"/>
-              </w:rPr>
-              <w:t>such as tightly coupled code, collusion</w:t>
-            </w:r>
-            <w:r>
-              <w:rPr>
-                <w:rFonts w:ascii="Times New Roman" w:hAnsi="Times New Roman" w:cs="Times New Roman"/>
-                <w:bCs/>
-                <w:color w:val="000000"/>
-                <w:sz w:val="24"/>
-                <w:szCs w:val="24"/>
-              </w:rPr>
-              <w:t xml:space="preserve"> etc. </w:t>
-            </w:r>
-            <w:r>
-              <w:rPr>
-                <w:rFonts w:ascii="Times New Roman" w:hAnsi="Times New Roman" w:cs="Times New Roman"/>
-                <w:bCs/>
-                <w:color w:val="000000"/>
-                <w:sz w:val="24"/>
-                <w:szCs w:val="24"/>
-              </w:rPr>
-              <w:t>A</w:t>
-            </w:r>
-            <w:r>
-              <w:rPr>
-                <w:rFonts w:ascii="Times New Roman" w:hAnsi="Times New Roman" w:cs="Times New Roman"/>
-                <w:bCs/>
-                <w:color w:val="000000"/>
-                <w:sz w:val="24"/>
-                <w:szCs w:val="24"/>
-              </w:rPr>
-              <w:t>.</w:t>
-            </w:r>
-            <w:r>
-              <w:rPr>
-                <w:rFonts w:ascii="Times New Roman" w:hAnsi="Times New Roman" w:cs="Times New Roman"/>
-                <w:bCs/>
-                <w:color w:val="000000"/>
-                <w:sz w:val="24"/>
-                <w:szCs w:val="24"/>
-              </w:rPr>
-              <w:t xml:space="preserve">I and </w:t>
-            </w:r>
-            <w:r>
-              <w:rPr>
-                <w:rFonts w:ascii="Times New Roman" w:hAnsi="Times New Roman" w:cs="Times New Roman"/>
-                <w:bCs/>
-                <w:color w:val="000000"/>
-                <w:sz w:val="24"/>
-                <w:szCs w:val="24"/>
-              </w:rPr>
-              <w:t>M</w:t>
-            </w:r>
-            <w:r>
-              <w:rPr>
-                <w:rFonts w:ascii="Times New Roman" w:hAnsi="Times New Roman" w:cs="Times New Roman"/>
-                <w:bCs/>
-                <w:color w:val="000000"/>
-                <w:sz w:val="24"/>
-                <w:szCs w:val="24"/>
-              </w:rPr>
-              <w:t>L</w:t>
-            </w:r>
-            <w:r>
-              <w:rPr>
-                <w:rFonts w:ascii="Times New Roman" w:hAnsi="Times New Roman" w:cs="Times New Roman"/>
-                <w:bCs/>
-                <w:color w:val="000000"/>
-                <w:sz w:val="24"/>
-                <w:szCs w:val="24"/>
-              </w:rPr>
-              <w:t xml:space="preserve"> </w:t>
-            </w:r>
-            <w:r>
-              <w:rPr>
-                <w:rFonts w:ascii="Times New Roman" w:hAnsi="Times New Roman" w:cs="Times New Roman"/>
-                <w:bCs/>
-                <w:color w:val="000000"/>
-                <w:sz w:val="24"/>
-                <w:szCs w:val="24"/>
-              </w:rPr>
-              <w:t>based learning could be integrated to enhance the value of this</w:t>
-            </w:r>
-            <w:r>
-              <w:rPr>
-                <w:rFonts w:ascii="Times New Roman" w:hAnsi="Times New Roman" w:cs="Times New Roman"/>
-                <w:bCs/>
-                <w:color w:val="000000"/>
-                <w:sz w:val="24"/>
-                <w:szCs w:val="24"/>
-              </w:rPr>
-              <w:t xml:space="preserve"> </w:t>
-            </w:r>
-            <w:r>
-              <w:rPr>
-                <w:rFonts w:ascii="Times New Roman" w:hAnsi="Times New Roman" w:cs="Times New Roman"/>
-                <w:bCs/>
-                <w:color w:val="000000"/>
-                <w:sz w:val="24"/>
-                <w:szCs w:val="24"/>
-              </w:rPr>
-              <w:t xml:space="preserve">software by sniffing issues using </w:t>
-            </w:r>
-            <w:r>
-              <w:rPr>
-                <w:rFonts w:ascii="Times New Roman" w:hAnsi="Times New Roman" w:cs="Times New Roman"/>
-                <w:bCs/>
-                <w:color w:val="000000"/>
-                <w:sz w:val="24"/>
-                <w:szCs w:val="24"/>
-              </w:rPr>
-              <w:t>prediction-based</w:t>
-            </w:r>
-            <w:r>
-              <w:rPr>
-                <w:rFonts w:ascii="Times New Roman" w:hAnsi="Times New Roman" w:cs="Times New Roman"/>
-                <w:bCs/>
-                <w:color w:val="000000"/>
-                <w:sz w:val="24"/>
-                <w:szCs w:val="24"/>
-              </w:rPr>
-              <w:t xml:space="preserve"> learning.</w:t>
-            </w:r>
-          </w:p>
-        </w:tc>
-      </w:tr>
-      <w:tr>
-        <w:trPr>
-          <w:cnfStyle w:val="000000100000" w:firstRow="0" w:lastRow="0" w:firstColumn="0" w:lastColumn="0" w:oddVBand="0" w:evenVBand="0" w:oddHBand="1" w:evenHBand="0" w:firstRowFirstColumn="0" w:firstRowLastColumn="0" w:lastRowFirstColumn="0" w:lastRowLastColumn="0"/>
-        </w:trPr>
-        <w:tc>
-          <w:tcPr>
-            <w:cnfStyle w:val="001000000000" w:firstRow="0" w:lastRow="0" w:firstColumn="1" w:lastColumn="0" w:oddVBand="0" w:evenVBand="0" w:oddHBand="0" w:evenHBand="0" w:firstRowFirstColumn="0" w:firstRowLastColumn="0" w:lastRowFirstColumn="0" w:lastRowLastColumn="0"/>
-            <w:tcW w:w="1555" w:type="dxa"/>
-            <w:vAlign w:val="center"/>
-          </w:tcPr>
-          <w:p>
-            <w:pPr>
-              <w:spacing w:line="360" w:lineRule="auto"/>
-              <w:jc w:val="center"/>
-              <w:rPr>
-                <w:rFonts w:ascii="Times New Roman" w:hAnsi="Times New Roman" w:cs="Times New Roman"/>
-                <w:b w:val="0"/>
-                <w:color w:val="000000"/>
-                <w:sz w:val="24"/>
-                <w:szCs w:val="24"/>
-              </w:rPr>
-            </w:pPr>
-            <w:r>
-              <w:rPr>
-                <w:rFonts w:ascii="Times New Roman" w:hAnsi="Times New Roman" w:cs="Times New Roman"/>
-                <w:b w:val="0"/>
-                <w:color w:val="000000"/>
-                <w:sz w:val="24"/>
-                <w:szCs w:val="24"/>
-              </w:rPr>
-              <w:t xml:space="preserve">Towards More Sophisticated Static Analysis Methods of </w:t>
-            </w:r>
-            <w:r>
-              <w:rPr>
-                <w:rFonts w:ascii="Times New Roman" w:hAnsi="Times New Roman" w:cs="Times New Roman"/>
-                <w:b w:val="0"/>
-                <w:color w:val="000000"/>
-                <w:sz w:val="24"/>
-                <w:szCs w:val="24"/>
-              </w:rPr>
-              <w:lastRenderedPageBreak/>
-              <w:t>Python Programs</w:t>
-            </w:r>
-          </w:p>
-        </w:tc>
-        <w:tc>
-          <w:tcPr>
-            <w:tcW w:w="1408" w:type="dxa"/>
-            <w:vAlign w:val="center"/>
-          </w:tcPr>
-          <w:p>
-            <w:pPr>
-              <w:spacing w:line="360" w:lineRule="auto"/>
-              <w:jc w:val="center"/>
-              <w:cnfStyle w:val="000000100000" w:firstRow="0" w:lastRow="0" w:firstColumn="0" w:lastColumn="0" w:oddVBand="0" w:evenVBand="0" w:oddHBand="1" w:evenHBand="0" w:firstRowFirstColumn="0" w:firstRowLastColumn="0" w:lastRowFirstColumn="0" w:lastRowLastColumn="0"/>
-              <w:rPr>
-                <w:rFonts w:ascii="Times New Roman" w:hAnsi="Times New Roman" w:cs="Times New Roman"/>
-                <w:bCs/>
-                <w:color w:val="000000"/>
-                <w:sz w:val="24"/>
-                <w:szCs w:val="24"/>
-              </w:rPr>
-            </w:pPr>
-            <w:r>
-              <w:rPr>
-                <w:rFonts w:ascii="Times New Roman" w:hAnsi="Times New Roman" w:cs="Times New Roman"/>
-                <w:bCs/>
-                <w:color w:val="000000"/>
-                <w:sz w:val="24"/>
-                <w:szCs w:val="24"/>
-              </w:rPr>
-              <w:lastRenderedPageBreak/>
-              <w:t>H. Gulabovska and Z. Porkoláb</w:t>
-            </w:r>
-          </w:p>
-        </w:tc>
-        <w:tc>
-          <w:tcPr>
-            <w:tcW w:w="1994" w:type="dxa"/>
-            <w:vAlign w:val="center"/>
-          </w:tcPr>
-          <w:p>
-            <w:pPr>
-              <w:spacing w:line="360" w:lineRule="auto"/>
-              <w:jc w:val="center"/>
-              <w:cnfStyle w:val="000000100000" w:firstRow="0" w:lastRow="0" w:firstColumn="0" w:lastColumn="0" w:oddVBand="0" w:evenVBand="0" w:oddHBand="1" w:evenHBand="0" w:firstRowFirstColumn="0" w:firstRowLastColumn="0" w:lastRowFirstColumn="0" w:lastRowLastColumn="0"/>
-              <w:rPr>
-                <w:rFonts w:ascii="Times New Roman" w:hAnsi="Times New Roman" w:cs="Times New Roman"/>
-                <w:bCs/>
-                <w:color w:val="000000"/>
-                <w:sz w:val="24"/>
-                <w:szCs w:val="24"/>
-              </w:rPr>
-            </w:pPr>
-            <w:r>
-              <w:rPr>
-                <w:rFonts w:ascii="Times New Roman" w:hAnsi="Times New Roman" w:cs="Times New Roman"/>
-                <w:bCs/>
-                <w:color w:val="000000"/>
-                <w:sz w:val="24"/>
-                <w:szCs w:val="24"/>
-              </w:rPr>
-              <w:t xml:space="preserve">Investigates advanced static analysis methods like symbolic execution </w:t>
-            </w:r>
-            <w:r>
-              <w:rPr>
-                <w:rFonts w:ascii="Times New Roman" w:hAnsi="Times New Roman" w:cs="Times New Roman"/>
-                <w:bCs/>
-                <w:color w:val="000000"/>
-                <w:sz w:val="24"/>
-                <w:szCs w:val="24"/>
-              </w:rPr>
-              <w:lastRenderedPageBreak/>
-              <w:t>compared to traditional ones.</w:t>
-            </w:r>
-          </w:p>
-        </w:tc>
-        <w:tc>
-          <w:tcPr>
-            <w:tcW w:w="1275" w:type="dxa"/>
-            <w:vAlign w:val="center"/>
-          </w:tcPr>
-          <w:p>
-            <w:pPr>
-              <w:spacing w:line="360" w:lineRule="auto"/>
-              <w:jc w:val="center"/>
-              <w:cnfStyle w:val="000000100000" w:firstRow="0" w:lastRow="0" w:firstColumn="0" w:lastColumn="0" w:oddVBand="0" w:evenVBand="0" w:oddHBand="1" w:evenHBand="0" w:firstRowFirstColumn="0" w:firstRowLastColumn="0" w:lastRowFirstColumn="0" w:lastRowLastColumn="0"/>
-              <w:rPr>
-                <w:rFonts w:ascii="Times New Roman" w:hAnsi="Times New Roman" w:cs="Times New Roman"/>
-                <w:bCs/>
-                <w:color w:val="000000"/>
-                <w:sz w:val="24"/>
-                <w:szCs w:val="24"/>
-              </w:rPr>
-            </w:pPr>
-            <w:r>
-              <w:rPr>
-                <w:rFonts w:ascii="Times New Roman" w:hAnsi="Times New Roman" w:cs="Times New Roman"/>
-                <w:bCs/>
-                <w:color w:val="000000"/>
-                <w:sz w:val="24"/>
-                <w:szCs w:val="24"/>
-              </w:rPr>
-              <w:lastRenderedPageBreak/>
-              <w:t>CodeSonar</w:t>
-            </w:r>
-            <w:r>
-              <w:rPr>
-                <w:rFonts w:ascii="Times New Roman" w:hAnsi="Times New Roman" w:cs="Times New Roman"/>
-                <w:bCs/>
-                <w:color w:val="000000"/>
-                <w:sz w:val="24"/>
-                <w:szCs w:val="24"/>
-              </w:rPr>
-              <w:t xml:space="preserve">, </w:t>
-            </w:r>
-            <w:r>
-              <w:rPr>
-                <w:rFonts w:ascii="Times New Roman" w:hAnsi="Times New Roman" w:cs="Times New Roman"/>
-                <w:bCs/>
-                <w:color w:val="000000"/>
-                <w:sz w:val="24"/>
-                <w:szCs w:val="24"/>
-              </w:rPr>
-              <w:t>Klocwork</w:t>
-            </w:r>
-            <w:r>
-              <w:rPr>
-                <w:rFonts w:ascii="Times New Roman" w:hAnsi="Times New Roman" w:cs="Times New Roman"/>
-                <w:bCs/>
-                <w:color w:val="000000"/>
-                <w:sz w:val="24"/>
-                <w:szCs w:val="24"/>
-              </w:rPr>
-              <w:t xml:space="preserve">, </w:t>
-            </w:r>
-            <w:r>
-              <w:rPr>
-                <w:rFonts w:ascii="Times New Roman" w:hAnsi="Times New Roman" w:cs="Times New Roman"/>
-                <w:bCs/>
-                <w:color w:val="000000"/>
-                <w:sz w:val="24"/>
-                <w:szCs w:val="24"/>
-              </w:rPr>
-              <w:t>Coverity</w:t>
-            </w:r>
-            <w:r>
-              <w:rPr>
-                <w:rFonts w:ascii="Times New Roman" w:hAnsi="Times New Roman" w:cs="Times New Roman"/>
-                <w:bCs/>
-                <w:color w:val="000000"/>
-                <w:sz w:val="24"/>
-                <w:szCs w:val="24"/>
-              </w:rPr>
-              <w:t xml:space="preserve">, </w:t>
-            </w:r>
-            <w:r>
-              <w:rPr>
-                <w:rFonts w:ascii="Times New Roman" w:hAnsi="Times New Roman" w:cs="Times New Roman"/>
-                <w:bCs/>
-                <w:color w:val="000000"/>
-                <w:sz w:val="24"/>
-                <w:szCs w:val="24"/>
-              </w:rPr>
-              <w:t>PyLint</w:t>
-            </w:r>
-            <w:r>
-              <w:rPr>
-                <w:rFonts w:ascii="Times New Roman" w:hAnsi="Times New Roman" w:cs="Times New Roman"/>
-                <w:bCs/>
-                <w:color w:val="000000"/>
-                <w:sz w:val="24"/>
-                <w:szCs w:val="24"/>
-              </w:rPr>
-              <w:t xml:space="preserve">, </w:t>
-            </w:r>
-            <w:r>
-              <w:rPr>
-                <w:rFonts w:ascii="Times New Roman" w:hAnsi="Times New Roman" w:cs="Times New Roman"/>
-                <w:bCs/>
-                <w:color w:val="000000"/>
-                <w:sz w:val="24"/>
-                <w:szCs w:val="24"/>
-              </w:rPr>
-              <w:t>Pyflakes</w:t>
-            </w:r>
-          </w:p>
-        </w:tc>
-        <w:tc>
-          <w:tcPr>
-            <w:tcW w:w="3261" w:type="dxa"/>
-            <w:vAlign w:val="center"/>
-          </w:tcPr>
-          <w:p>
-            <w:pPr>
-              <w:spacing w:line="360" w:lineRule="auto"/>
-              <w:jc w:val="center"/>
-              <w:cnfStyle w:val="000000100000" w:firstRow="0" w:lastRow="0" w:firstColumn="0" w:lastColumn="0" w:oddVBand="0" w:evenVBand="0" w:oddHBand="1" w:evenHBand="0" w:firstRowFirstColumn="0" w:firstRowLastColumn="0" w:lastRowFirstColumn="0" w:lastRowLastColumn="0"/>
-              <w:rPr>
-                <w:rFonts w:ascii="Times New Roman" w:hAnsi="Times New Roman" w:cs="Times New Roman"/>
-                <w:bCs/>
-                <w:color w:val="000000"/>
-                <w:sz w:val="24"/>
-                <w:szCs w:val="24"/>
-              </w:rPr>
-            </w:pPr>
-            <w:r>
-              <w:rPr>
-                <w:rFonts w:ascii="Times New Roman" w:hAnsi="Times New Roman" w:cs="Times New Roman"/>
-                <w:bCs/>
-                <w:color w:val="000000"/>
-                <w:sz w:val="24"/>
-                <w:szCs w:val="24"/>
-              </w:rPr>
-              <w:t>Symbolic execution-based analy</w:t>
-            </w:r>
-            <w:r>
-              <w:rPr>
-                <w:rFonts w:ascii="Times New Roman" w:hAnsi="Times New Roman" w:cs="Times New Roman"/>
-                <w:bCs/>
-                <w:color w:val="000000"/>
-                <w:sz w:val="24"/>
-                <w:szCs w:val="24"/>
-              </w:rPr>
-              <w:t>s</w:t>
-            </w:r>
-            <w:r>
-              <w:rPr>
-                <w:rFonts w:ascii="Times New Roman" w:hAnsi="Times New Roman" w:cs="Times New Roman"/>
-                <w:bCs/>
-                <w:color w:val="000000"/>
-                <w:sz w:val="24"/>
-                <w:szCs w:val="24"/>
-              </w:rPr>
-              <w:t>er tools for Python can use</w:t>
-            </w:r>
-            <w:r>
-              <w:rPr>
-                <w:rFonts w:ascii="Times New Roman" w:hAnsi="Times New Roman" w:cs="Times New Roman"/>
-                <w:bCs/>
-                <w:color w:val="000000"/>
-                <w:sz w:val="24"/>
-                <w:szCs w:val="24"/>
-              </w:rPr>
-              <w:t xml:space="preserve"> </w:t>
-            </w:r>
-            <w:r>
-              <w:rPr>
-                <w:rFonts w:ascii="Times New Roman" w:hAnsi="Times New Roman" w:cs="Times New Roman"/>
-                <w:bCs/>
-                <w:color w:val="000000"/>
-                <w:sz w:val="24"/>
-                <w:szCs w:val="24"/>
-              </w:rPr>
-              <w:t>powerful SAT solvers, such as Z3</w:t>
-            </w:r>
-            <w:r>
-              <w:rPr>
-                <w:rFonts w:ascii="Times New Roman" w:hAnsi="Times New Roman" w:cs="Times New Roman"/>
-                <w:bCs/>
-                <w:color w:val="000000"/>
-                <w:sz w:val="24"/>
-                <w:szCs w:val="24"/>
-              </w:rPr>
-              <w:t>.</w:t>
-            </w:r>
-          </w:p>
-        </w:tc>
-      </w:tr>
-      <w:tr>
-        <w:tc>
-          <w:tcPr>
-            <w:cnfStyle w:val="001000000000" w:firstRow="0" w:lastRow="0" w:firstColumn="1" w:lastColumn="0" w:oddVBand="0" w:evenVBand="0" w:oddHBand="0" w:evenHBand="0" w:firstRowFirstColumn="0" w:firstRowLastColumn="0" w:lastRowFirstColumn="0" w:lastRowLastColumn="0"/>
-            <w:tcW w:w="1555" w:type="dxa"/>
-            <w:vAlign w:val="center"/>
-          </w:tcPr>
-          <w:p>
-            <w:pPr>
-              <w:spacing w:line="360" w:lineRule="auto"/>
-              <w:jc w:val="center"/>
-              <w:rPr>
-                <w:rFonts w:ascii="Times New Roman" w:hAnsi="Times New Roman" w:cs="Times New Roman"/>
-                <w:b w:val="0"/>
-                <w:color w:val="000000"/>
-                <w:sz w:val="24"/>
-                <w:szCs w:val="24"/>
-              </w:rPr>
-            </w:pPr>
-            <w:r>
-              <w:rPr>
-                <w:rFonts w:ascii="Times New Roman" w:hAnsi="Times New Roman" w:cs="Times New Roman"/>
-                <w:b w:val="0"/>
-                <w:color w:val="000000"/>
-                <w:sz w:val="24"/>
-                <w:szCs w:val="24"/>
-              </w:rPr>
-              <w:t>Static Type Analysis for Python</w:t>
-            </w:r>
-          </w:p>
-        </w:tc>
-        <w:tc>
-          <w:tcPr>
-            <w:tcW w:w="1408" w:type="dxa"/>
-            <w:vAlign w:val="center"/>
-          </w:tcPr>
-          <w:p>
-            <w:pPr>
-              <w:spacing w:line="360" w:lineRule="auto"/>
-              <w:jc w:val="center"/>
-              <w:cnfStyle w:val="000000000000" w:firstRow="0" w:lastRow="0" w:firstColumn="0" w:lastColumn="0" w:oddVBand="0" w:evenVBand="0" w:oddHBand="0" w:evenHBand="0" w:firstRowFirstColumn="0" w:firstRowLastColumn="0" w:lastRowFirstColumn="0" w:lastRowLastColumn="0"/>
-              <w:rPr>
-                <w:rFonts w:ascii="Times New Roman" w:hAnsi="Times New Roman" w:cs="Times New Roman"/>
-                <w:bCs/>
-                <w:color w:val="000000"/>
-                <w:sz w:val="24"/>
-                <w:szCs w:val="24"/>
-              </w:rPr>
-            </w:pPr>
-            <w:r>
-              <w:rPr>
-                <w:rFonts w:ascii="Times New Roman" w:hAnsi="Times New Roman" w:cs="Times New Roman"/>
-                <w:bCs/>
-                <w:color w:val="000000"/>
-                <w:sz w:val="24"/>
-                <w:szCs w:val="24"/>
-              </w:rPr>
-              <w:t>T. Dong, L. Chen, Z. Xu and B. Yu</w:t>
-            </w:r>
-          </w:p>
-        </w:tc>
-        <w:tc>
-          <w:tcPr>
-            <w:tcW w:w="1994" w:type="dxa"/>
-            <w:vAlign w:val="center"/>
-          </w:tcPr>
-          <w:p>
-            <w:pPr>
-              <w:spacing w:line="360" w:lineRule="auto"/>
-              <w:jc w:val="center"/>
-              <w:cnfStyle w:val="000000000000" w:firstRow="0" w:lastRow="0" w:firstColumn="0" w:lastColumn="0" w:oddVBand="0" w:evenVBand="0" w:oddHBand="0" w:evenHBand="0" w:firstRowFirstColumn="0" w:firstRowLastColumn="0" w:lastRowFirstColumn="0" w:lastRowLastColumn="0"/>
-              <w:rPr>
-                <w:rFonts w:ascii="Times New Roman" w:hAnsi="Times New Roman" w:cs="Times New Roman"/>
-                <w:bCs/>
-                <w:color w:val="000000"/>
-                <w:sz w:val="24"/>
-                <w:szCs w:val="24"/>
-              </w:rPr>
-            </w:pPr>
-            <w:r>
-              <w:rPr>
-                <w:rFonts w:ascii="Times New Roman" w:hAnsi="Times New Roman" w:cs="Times New Roman"/>
-                <w:bCs/>
-                <w:color w:val="000000"/>
-                <w:sz w:val="24"/>
-                <w:szCs w:val="24"/>
-              </w:rPr>
-              <w:t>D</w:t>
-            </w:r>
-            <w:r>
-              <w:rPr>
-                <w:rFonts w:ascii="Times New Roman" w:hAnsi="Times New Roman" w:cs="Times New Roman"/>
-                <w:bCs/>
-                <w:color w:val="000000"/>
-                <w:sz w:val="24"/>
-                <w:szCs w:val="24"/>
-              </w:rPr>
-              <w:t>evelop</w:t>
-            </w:r>
-            <w:r>
-              <w:rPr>
-                <w:rFonts w:ascii="Times New Roman" w:hAnsi="Times New Roman" w:cs="Times New Roman"/>
-                <w:bCs/>
-                <w:color w:val="000000"/>
-                <w:sz w:val="24"/>
-                <w:szCs w:val="24"/>
-              </w:rPr>
-              <w:t>ed</w:t>
-            </w:r>
-            <w:r>
-              <w:rPr>
-                <w:rFonts w:ascii="Times New Roman" w:hAnsi="Times New Roman" w:cs="Times New Roman"/>
-                <w:bCs/>
-                <w:color w:val="000000"/>
-                <w:sz w:val="24"/>
-                <w:szCs w:val="24"/>
-              </w:rPr>
-              <w:t xml:space="preserve"> a tool, PType, to make type analysis including</w:t>
-            </w:r>
-            <w:r>
-              <w:rPr>
-                <w:rFonts w:ascii="Times New Roman" w:hAnsi="Times New Roman" w:cs="Times New Roman"/>
-                <w:bCs/>
-                <w:color w:val="000000"/>
-                <w:sz w:val="24"/>
-                <w:szCs w:val="24"/>
-              </w:rPr>
-              <w:t xml:space="preserve"> </w:t>
-            </w:r>
-            <w:r>
-              <w:rPr>
-                <w:rFonts w:ascii="Times New Roman" w:hAnsi="Times New Roman" w:cs="Times New Roman"/>
-                <w:bCs/>
-                <w:color w:val="000000"/>
-                <w:sz w:val="24"/>
-                <w:szCs w:val="24"/>
-              </w:rPr>
-              <w:t>constructing a type system, preprocessing the source code, making type annotations for classes, functions and</w:t>
-            </w:r>
-            <w:r>
-              <w:rPr>
-                <w:rFonts w:ascii="Times New Roman" w:hAnsi="Times New Roman" w:cs="Times New Roman"/>
-                <w:bCs/>
-                <w:color w:val="000000"/>
-                <w:sz w:val="24"/>
-                <w:szCs w:val="24"/>
-              </w:rPr>
-              <w:t xml:space="preserve"> </w:t>
-            </w:r>
-            <w:r>
-              <w:rPr>
-                <w:rFonts w:ascii="Times New Roman" w:hAnsi="Times New Roman" w:cs="Times New Roman"/>
-                <w:bCs/>
-                <w:color w:val="000000"/>
-                <w:sz w:val="24"/>
-                <w:szCs w:val="24"/>
-              </w:rPr>
-              <w:t>built-in modules, making type inference based on constraint</w:t>
-            </w:r>
-            <w:r>
-              <w:rPr>
-                <w:rFonts w:ascii="Times New Roman" w:hAnsi="Times New Roman" w:cs="Times New Roman"/>
-                <w:bCs/>
-                <w:color w:val="000000"/>
-                <w:sz w:val="24"/>
-                <w:szCs w:val="24"/>
-              </w:rPr>
-              <w:t xml:space="preserve"> </w:t>
-            </w:r>
-            <w:r>
-              <w:rPr>
-                <w:rFonts w:ascii="Times New Roman" w:hAnsi="Times New Roman" w:cs="Times New Roman"/>
-                <w:bCs/>
-                <w:color w:val="000000"/>
-                <w:sz w:val="24"/>
-                <w:szCs w:val="24"/>
-              </w:rPr>
-              <w:t>graph.</w:t>
-            </w:r>
-          </w:p>
-        </w:tc>
-        <w:tc>
-          <w:tcPr>
-            <w:tcW w:w="1275" w:type="dxa"/>
-            <w:vAlign w:val="center"/>
-          </w:tcPr>
-          <w:p>
-            <w:pPr>
-              <w:spacing w:line="360" w:lineRule="auto"/>
-              <w:jc w:val="center"/>
-              <w:cnfStyle w:val="000000000000" w:firstRow="0" w:lastRow="0" w:firstColumn="0" w:lastColumn="0" w:oddVBand="0" w:evenVBand="0" w:oddHBand="0" w:evenHBand="0" w:firstRowFirstColumn="0" w:firstRowLastColumn="0" w:lastRowFirstColumn="0" w:lastRowLastColumn="0"/>
-              <w:rPr>
-                <w:rFonts w:ascii="Times New Roman" w:hAnsi="Times New Roman" w:cs="Times New Roman"/>
-                <w:bCs/>
-                <w:color w:val="000000"/>
-                <w:sz w:val="24"/>
-                <w:szCs w:val="24"/>
-              </w:rPr>
-            </w:pPr>
-            <w:r>
-              <w:rPr>
-                <w:rFonts w:ascii="Times New Roman" w:hAnsi="Times New Roman" w:cs="Times New Roman"/>
-                <w:bCs/>
-                <w:color w:val="000000"/>
-                <w:sz w:val="24"/>
-                <w:szCs w:val="24"/>
-              </w:rPr>
-              <w:t>PType</w:t>
-            </w:r>
-          </w:p>
-        </w:tc>
-        <w:tc>
-          <w:tcPr>
-            <w:tcW w:w="3261" w:type="dxa"/>
-            <w:vAlign w:val="center"/>
-          </w:tcPr>
-          <w:p>
-            <w:pPr>
-              <w:spacing w:line="360" w:lineRule="auto"/>
-              <w:jc w:val="center"/>
-              <w:cnfStyle w:val="000000000000" w:firstRow="0" w:lastRow="0" w:firstColumn="0" w:lastColumn="0" w:oddVBand="0" w:evenVBand="0" w:oddHBand="0" w:evenHBand="0" w:firstRowFirstColumn="0" w:firstRowLastColumn="0" w:lastRowFirstColumn="0" w:lastRowLastColumn="0"/>
-              <w:rPr>
-                <w:rFonts w:ascii="Times New Roman" w:hAnsi="Times New Roman" w:cs="Times New Roman"/>
-                <w:bCs/>
-                <w:color w:val="000000"/>
-                <w:sz w:val="24"/>
-                <w:szCs w:val="24"/>
-              </w:rPr>
-            </w:pPr>
-            <w:r>
-              <w:rPr>
-                <w:rFonts w:ascii="Times New Roman" w:hAnsi="Times New Roman" w:cs="Times New Roman"/>
-                <w:bCs/>
-                <w:color w:val="000000"/>
-                <w:sz w:val="24"/>
-                <w:szCs w:val="24"/>
-              </w:rPr>
-              <w:t>Expand type checking capabilities and integrate with other tools.</w:t>
-            </w:r>
-          </w:p>
-        </w:tc>
-      </w:tr>
-      <w:tr>
-        <w:trPr>
-          <w:cnfStyle w:val="000000100000" w:firstRow="0" w:lastRow="0" w:firstColumn="0" w:lastColumn="0" w:oddVBand="0" w:evenVBand="0" w:oddHBand="1" w:evenHBand="0" w:firstRowFirstColumn="0" w:firstRowLastColumn="0" w:lastRowFirstColumn="0" w:lastRowLastColumn="0"/>
-        </w:trPr>
-        <w:tc>
-          <w:tcPr>
-            <w:cnfStyle w:val="001000000000" w:firstRow="0" w:lastRow="0" w:firstColumn="1" w:lastColumn="0" w:oddVBand="0" w:evenVBand="0" w:oddHBand="0" w:evenHBand="0" w:firstRowFirstColumn="0" w:firstRowLastColumn="0" w:lastRowFirstColumn="0" w:lastRowLastColumn="0"/>
-            <w:tcW w:w="1555" w:type="dxa"/>
-            <w:vAlign w:val="center"/>
-          </w:tcPr>
-          <w:p>
-            <w:pPr>
-              <w:spacing w:line="360" w:lineRule="auto"/>
-              <w:jc w:val="center"/>
-              <w:rPr>
-                <w:rFonts w:ascii="Times New Roman" w:hAnsi="Times New Roman" w:cs="Times New Roman"/>
-                <w:b w:val="0"/>
-                <w:color w:val="000000"/>
-                <w:sz w:val="24"/>
-                <w:szCs w:val="24"/>
-              </w:rPr>
-            </w:pPr>
-            <w:r>
-              <w:rPr>
-                <w:rFonts w:ascii="Times New Roman" w:hAnsi="Times New Roman" w:cs="Times New Roman"/>
-                <w:b w:val="0"/>
-                <w:color w:val="000000"/>
-                <w:sz w:val="24"/>
-                <w:szCs w:val="24"/>
-              </w:rPr>
-              <w:t>A Large-Scale Security-Oriented Static Analysis of Python Packages in PyPI</w:t>
-            </w:r>
-          </w:p>
-        </w:tc>
-        <w:tc>
-          <w:tcPr>
-            <w:tcW w:w="1408" w:type="dxa"/>
-            <w:vAlign w:val="center"/>
-          </w:tcPr>
-          <w:p>
-            <w:pPr>
-              <w:spacing w:line="360" w:lineRule="auto"/>
-              <w:jc w:val="center"/>
-              <w:cnfStyle w:val="000000100000" w:firstRow="0" w:lastRow="0" w:firstColumn="0" w:lastColumn="0" w:oddVBand="0" w:evenVBand="0" w:oddHBand="1" w:evenHBand="0" w:firstRowFirstColumn="0" w:firstRowLastColumn="0" w:lastRowFirstColumn="0" w:lastRowLastColumn="0"/>
-              <w:rPr>
-                <w:rFonts w:ascii="Times New Roman" w:hAnsi="Times New Roman" w:cs="Times New Roman"/>
-                <w:bCs/>
-                <w:color w:val="000000"/>
-                <w:sz w:val="24"/>
-                <w:szCs w:val="24"/>
-              </w:rPr>
-            </w:pPr>
-            <w:r>
-              <w:rPr>
-                <w:rFonts w:ascii="Times New Roman" w:hAnsi="Times New Roman" w:cs="Times New Roman"/>
-                <w:bCs/>
-                <w:color w:val="000000"/>
-                <w:sz w:val="24"/>
-                <w:szCs w:val="24"/>
-              </w:rPr>
-              <w:t>J. Ruohonen, K. Hjerppe and K. Rindell</w:t>
-            </w:r>
-          </w:p>
-        </w:tc>
-        <w:tc>
-          <w:tcPr>
-            <w:tcW w:w="1994" w:type="dxa"/>
-            <w:vAlign w:val="center"/>
-          </w:tcPr>
-          <w:p>
-            <w:pPr>
-              <w:spacing w:line="360" w:lineRule="auto"/>
-              <w:jc w:val="center"/>
-              <w:cnfStyle w:val="000000100000" w:firstRow="0" w:lastRow="0" w:firstColumn="0" w:lastColumn="0" w:oddVBand="0" w:evenVBand="0" w:oddHBand="1" w:evenHBand="0" w:firstRowFirstColumn="0" w:firstRowLastColumn="0" w:lastRowFirstColumn="0" w:lastRowLastColumn="0"/>
-              <w:rPr>
-                <w:rFonts w:ascii="Times New Roman" w:hAnsi="Times New Roman" w:cs="Times New Roman"/>
-                <w:bCs/>
-                <w:color w:val="000000"/>
-                <w:sz w:val="24"/>
-                <w:szCs w:val="24"/>
-              </w:rPr>
-            </w:pPr>
-            <w:r>
-              <w:rPr>
-                <w:rFonts w:ascii="Times New Roman" w:hAnsi="Times New Roman" w:cs="Times New Roman"/>
-                <w:bCs/>
-                <w:color w:val="000000"/>
-                <w:sz w:val="24"/>
-                <w:szCs w:val="24"/>
-              </w:rPr>
-              <w:t>Examines security issues in Python packages using static analysis to identify vulnerabilities.</w:t>
-            </w:r>
-          </w:p>
-        </w:tc>
-        <w:tc>
-          <w:tcPr>
-            <w:tcW w:w="1275" w:type="dxa"/>
-            <w:vAlign w:val="center"/>
-          </w:tcPr>
-          <w:p>
-            <w:pPr>
-              <w:spacing w:line="360" w:lineRule="auto"/>
-              <w:jc w:val="center"/>
-              <w:cnfStyle w:val="000000100000" w:firstRow="0" w:lastRow="0" w:firstColumn="0" w:lastColumn="0" w:oddVBand="0" w:evenVBand="0" w:oddHBand="1" w:evenHBand="0" w:firstRowFirstColumn="0" w:firstRowLastColumn="0" w:lastRowFirstColumn="0" w:lastRowLastColumn="0"/>
-              <w:rPr>
-                <w:rFonts w:ascii="Times New Roman" w:hAnsi="Times New Roman" w:cs="Times New Roman"/>
-                <w:bCs/>
-                <w:color w:val="000000"/>
-                <w:sz w:val="24"/>
-                <w:szCs w:val="24"/>
-              </w:rPr>
-            </w:pPr>
-            <w:r>
-              <w:rPr>
-                <w:rFonts w:ascii="Times New Roman" w:hAnsi="Times New Roman" w:cs="Times New Roman"/>
-                <w:bCs/>
-                <w:color w:val="000000"/>
-                <w:sz w:val="24"/>
-                <w:szCs w:val="24"/>
-              </w:rPr>
-              <w:t>Bandit</w:t>
-            </w:r>
-          </w:p>
-        </w:tc>
-        <w:tc>
-          <w:tcPr>
-            <w:tcW w:w="3261" w:type="dxa"/>
-            <w:vAlign w:val="center"/>
-          </w:tcPr>
-          <w:p>
-            <w:pPr>
-              <w:spacing w:line="360" w:lineRule="auto"/>
-              <w:jc w:val="center"/>
-              <w:cnfStyle w:val="000000100000" w:firstRow="0" w:lastRow="0" w:firstColumn="0" w:lastColumn="0" w:oddVBand="0" w:evenVBand="0" w:oddHBand="1" w:evenHBand="0" w:firstRowFirstColumn="0" w:firstRowLastColumn="0" w:lastRowFirstColumn="0" w:lastRowLastColumn="0"/>
-              <w:rPr>
-                <w:rFonts w:ascii="Times New Roman" w:hAnsi="Times New Roman" w:cs="Times New Roman"/>
-                <w:bCs/>
-                <w:color w:val="000000"/>
-                <w:sz w:val="24"/>
-                <w:szCs w:val="24"/>
-              </w:rPr>
-            </w:pPr>
-            <w:r>
-              <w:rPr>
-                <w:rFonts w:ascii="Times New Roman" w:hAnsi="Times New Roman" w:cs="Times New Roman"/>
-                <w:bCs/>
-                <w:color w:val="000000"/>
-                <w:sz w:val="24"/>
-                <w:szCs w:val="24"/>
-              </w:rPr>
-              <w:t>Software metrics c</w:t>
-            </w:r>
-            <w:r>
-              <w:rPr>
-                <w:rFonts w:ascii="Times New Roman" w:hAnsi="Times New Roman" w:cs="Times New Roman"/>
-                <w:bCs/>
-                <w:color w:val="000000"/>
-                <w:sz w:val="24"/>
-                <w:szCs w:val="24"/>
-              </w:rPr>
-              <w:t>an</w:t>
-            </w:r>
-            <w:r>
-              <w:rPr>
-                <w:rFonts w:ascii="Times New Roman" w:hAnsi="Times New Roman" w:cs="Times New Roman"/>
-                <w:bCs/>
-                <w:color w:val="000000"/>
-                <w:sz w:val="24"/>
-                <w:szCs w:val="24"/>
-              </w:rPr>
-              <w:t xml:space="preserve"> be collected to make the simple predictive approach more interesting theoretically</w:t>
-            </w:r>
-            <w:r>
-              <w:rPr>
-                <w:rFonts w:ascii="Times New Roman" w:hAnsi="Times New Roman" w:cs="Times New Roman"/>
-                <w:bCs/>
-                <w:color w:val="000000"/>
-                <w:sz w:val="24"/>
-                <w:szCs w:val="24"/>
-              </w:rPr>
-              <w:t>. L</w:t>
-            </w:r>
-            <w:r>
-              <w:rPr>
-                <w:rFonts w:ascii="Times New Roman" w:hAnsi="Times New Roman" w:cs="Times New Roman"/>
-                <w:bCs/>
-                <w:color w:val="000000"/>
-                <w:sz w:val="24"/>
-                <w:szCs w:val="24"/>
-              </w:rPr>
-              <w:t>ongitudinal analysis</w:t>
-            </w:r>
-            <w:r>
-              <w:rPr>
-                <w:rFonts w:ascii="Times New Roman" w:hAnsi="Times New Roman" w:cs="Times New Roman"/>
-                <w:bCs/>
-                <w:color w:val="000000"/>
-                <w:sz w:val="24"/>
-                <w:szCs w:val="24"/>
-              </w:rPr>
-              <w:t xml:space="preserve"> </w:t>
-            </w:r>
-            <w:r>
-              <w:rPr>
-                <w:rFonts w:ascii="Times New Roman" w:hAnsi="Times New Roman" w:cs="Times New Roman"/>
-                <w:bCs/>
-                <w:color w:val="000000"/>
-                <w:sz w:val="24"/>
-                <w:szCs w:val="24"/>
-              </w:rPr>
-              <w:t>is required for assessing the robustness of the effects reported</w:t>
-            </w:r>
-            <w:r>
-              <w:rPr>
-                <w:rFonts w:ascii="Times New Roman" w:hAnsi="Times New Roman" w:cs="Times New Roman"/>
-                <w:bCs/>
-                <w:color w:val="000000"/>
-                <w:sz w:val="24"/>
-                <w:szCs w:val="24"/>
-              </w:rPr>
-              <w:t>.</w:t>
-            </w:r>
-          </w:p>
-        </w:tc>
-      </w:tr>
-    </w:tbl>
-    <w:p>
-      <w:pPr>
-        <w:jc w:val="center"/>
+        <w:spacing w:before="100" w:beforeAutospacing="1" w:after="100" w:afterAutospacing="1" w:line="360" w:lineRule="auto"/>
+        <w:jc w:val="both"/>
+        <w:outlineLvl w:val="2"/>
+        <w:rPr>
+          <w:rFonts w:ascii="Times New Roman" w:eastAsia="Times New Roman" w:hAnsi="Times New Roman" w:cs="Times New Roman"/>
+          <w:b/>
+          <w:bCs/>
+          <w:sz w:val="28"/>
+          <w:szCs w:val="28"/>
+          <w:lang w:eastAsia="en-IN"/>
+        </w:rPr>
+      </w:pPr>
+      <w:r>
+        <w:rPr>
+          <w:rFonts w:ascii="Times New Roman" w:eastAsia="Times New Roman" w:hAnsi="Times New Roman" w:cs="Times New Roman"/>
+          <w:b/>
+          <w:bCs/>
+          <w:sz w:val="28"/>
+          <w:szCs w:val="28"/>
+          <w:lang w:eastAsia="en-IN"/>
+        </w:rPr>
+        <w:t>Evaluating Python Static Code Analysis Tools Using FAIR Principles</w:t>
+      </w:r>
+    </w:p>
+    <w:p>
+      <w:pPr>
+        <w:spacing w:before="100" w:beforeAutospacing="1" w:after="100" w:afterAutospacing="1" w:line="360" w:lineRule="auto"/>
+        <w:jc w:val="both"/>
+        <w:outlineLvl w:val="2"/>
+        <w:rPr>
+          <w:rFonts w:ascii="Times New Roman" w:eastAsia="Times New Roman" w:hAnsi="Times New Roman" w:cs="Times New Roman"/>
+          <w:sz w:val="28"/>
+          <w:szCs w:val="28"/>
+          <w:lang w:eastAsia="en-IN"/>
+        </w:rPr>
+      </w:pPr>
+      <w:r>
+        <w:rPr>
+          <w:rFonts w:ascii="Times New Roman" w:eastAsia="Times New Roman" w:hAnsi="Times New Roman" w:cs="Times New Roman"/>
+          <w:b/>
+          <w:bCs/>
+          <w:sz w:val="28"/>
+          <w:szCs w:val="28"/>
+          <w:lang w:eastAsia="en-IN"/>
+        </w:rPr>
+        <w:t>Authors:</w:t>
+      </w:r>
+      <w:r>
+        <w:rPr>
+          <w:rFonts w:ascii="Times New Roman" w:eastAsia="Times New Roman" w:hAnsi="Times New Roman" w:cs="Times New Roman"/>
+          <w:sz w:val="28"/>
+          <w:szCs w:val="28"/>
+          <w:lang w:eastAsia="en-IN"/>
+        </w:rPr>
+        <w:t xml:space="preserve"> H. B. Hassan, Q. I. Sarhan, and Á. Beszédes </w:t>
+      </w:r>
+      <w:r>
+        <w:rPr>
+          <w:rFonts w:ascii="Times New Roman" w:eastAsia="Times New Roman" w:hAnsi="Times New Roman" w:cs="Times New Roman"/>
+          <w:sz w:val="28"/>
+          <w:szCs w:val="28"/>
+          <w:lang w:eastAsia="en-IN"/>
+        </w:rPr>
+        <w:br/>
+      </w:r>
+      <w:r>
+        <w:rPr>
+          <w:rFonts w:ascii="Times New Roman" w:eastAsia="Times New Roman" w:hAnsi="Times New Roman" w:cs="Times New Roman"/>
+          <w:b/>
+          <w:bCs/>
+          <w:sz w:val="28"/>
+          <w:szCs w:val="28"/>
+          <w:lang w:eastAsia="en-IN"/>
+        </w:rPr>
+        <w:t>Tools:</w:t>
+      </w:r>
+      <w:r>
+        <w:rPr>
+          <w:rFonts w:ascii="Times New Roman" w:eastAsia="Times New Roman" w:hAnsi="Times New Roman" w:cs="Times New Roman"/>
+          <w:sz w:val="28"/>
+          <w:szCs w:val="28"/>
+          <w:lang w:eastAsia="en-IN"/>
+        </w:rPr>
+        <w:t xml:space="preserve"> Prospector, </w:t>
+      </w:r>
+      <w:proofErr w:type="spellStart"/>
+      <w:r>
+        <w:rPr>
+          <w:rFonts w:ascii="Times New Roman" w:eastAsia="Times New Roman" w:hAnsi="Times New Roman" w:cs="Times New Roman"/>
+          <w:sz w:val="28"/>
+          <w:szCs w:val="28"/>
+          <w:lang w:eastAsia="en-IN"/>
+        </w:rPr>
+        <w:t>Pylint</w:t>
+      </w:r>
+      <w:proofErr w:type="spellEnd"/>
+      <w:r>
+        <w:rPr>
+          <w:rFonts w:ascii="Times New Roman" w:eastAsia="Times New Roman" w:hAnsi="Times New Roman" w:cs="Times New Roman"/>
+          <w:sz w:val="28"/>
+          <w:szCs w:val="28"/>
+          <w:lang w:eastAsia="en-IN"/>
+        </w:rPr>
+        <w:t xml:space="preserve">, SonarQube, </w:t>
+      </w:r>
+      <w:proofErr w:type="spellStart"/>
+      <w:r>
+        <w:rPr>
+          <w:rFonts w:ascii="Times New Roman" w:eastAsia="Times New Roman" w:hAnsi="Times New Roman" w:cs="Times New Roman"/>
+          <w:sz w:val="28"/>
+          <w:szCs w:val="28"/>
+          <w:lang w:eastAsia="en-IN"/>
+        </w:rPr>
+        <w:t>Pynocle</w:t>
+      </w:r>
+      <w:proofErr w:type="spellEnd"/>
+      <w:r>
+        <w:rPr>
+          <w:rFonts w:ascii="Times New Roman" w:eastAsia="Times New Roman" w:hAnsi="Times New Roman" w:cs="Times New Roman"/>
+          <w:sz w:val="28"/>
+          <w:szCs w:val="28"/>
+          <w:lang w:eastAsia="en-IN"/>
+        </w:rPr>
+        <w:br/>
+      </w:r>
+      <w:r>
+        <w:rPr>
+          <w:rFonts w:ascii="Times New Roman" w:eastAsia="Times New Roman" w:hAnsi="Times New Roman" w:cs="Times New Roman"/>
+          <w:b/>
+          <w:bCs/>
+          <w:sz w:val="28"/>
+          <w:szCs w:val="28"/>
+          <w:lang w:eastAsia="en-IN"/>
+        </w:rPr>
+        <w:t>Methodology:</w:t>
+      </w:r>
+      <w:r>
+        <w:rPr>
+          <w:rFonts w:ascii="Times New Roman" w:eastAsia="Times New Roman" w:hAnsi="Times New Roman" w:cs="Times New Roman"/>
+          <w:sz w:val="28"/>
+          <w:szCs w:val="28"/>
+          <w:lang w:eastAsia="en-IN"/>
+        </w:rPr>
+        <w:t xml:space="preserve"> Evaluates Python static code analysis tools using FAIR principles to enhance usability.</w:t>
+      </w:r>
+      <w:r>
+        <w:rPr>
+          <w:rFonts w:ascii="Times New Roman" w:eastAsia="Times New Roman" w:hAnsi="Times New Roman" w:cs="Times New Roman"/>
+          <w:sz w:val="28"/>
+          <w:szCs w:val="28"/>
+          <w:lang w:eastAsia="en-IN"/>
+        </w:rPr>
+        <w:br/>
+        <w:t>The study assesses various static analysis tools based on FAIR principles to improve their usability and accessibility. The research highlights the strengths and limitations of each tool in terms of findability, accessibility, interoperability, and reusability. As a future development, a web application is proposed to help developers choose and compare tools based on their programming language, analysis needs, and ease of integration.</w:t>
+      </w:r>
+    </w:p>
+    <w:p>
+      <w:pPr>
+        <w:spacing w:before="100" w:beforeAutospacing="1" w:after="100" w:afterAutospacing="1" w:line="360" w:lineRule="auto"/>
+        <w:jc w:val="both"/>
+        <w:outlineLvl w:val="2"/>
+        <w:rPr>
+          <w:rFonts w:ascii="Times New Roman" w:eastAsia="Times New Roman" w:hAnsi="Times New Roman" w:cs="Times New Roman"/>
+          <w:sz w:val="28"/>
+          <w:szCs w:val="28"/>
+          <w:lang w:eastAsia="en-IN"/>
+        </w:rPr>
+      </w:pPr>
+      <w:r>
+        <w:rPr>
+          <w:rFonts w:ascii="Times New Roman" w:eastAsia="Times New Roman" w:hAnsi="Times New Roman" w:cs="Times New Roman"/>
+          <w:b/>
+          <w:bCs/>
+          <w:sz w:val="28"/>
+          <w:szCs w:val="28"/>
+          <w:lang w:eastAsia="en-IN"/>
+        </w:rPr>
+        <w:t>Static Code Analyser to Enhance Developer Productivity</w:t>
+      </w:r>
+    </w:p>
+    <w:p>
+      <w:pPr>
+        <w:spacing w:before="100" w:beforeAutospacing="1" w:after="100" w:afterAutospacing="1" w:line="360" w:lineRule="auto"/>
+        <w:jc w:val="both"/>
+        <w:rPr>
+          <w:rFonts w:ascii="Times New Roman" w:eastAsia="Times New Roman" w:hAnsi="Times New Roman" w:cs="Times New Roman"/>
+          <w:sz w:val="28"/>
+          <w:szCs w:val="28"/>
+          <w:lang w:eastAsia="en-IN"/>
+        </w:rPr>
+      </w:pPr>
+      <w:r>
+        <w:rPr>
+          <w:rFonts w:ascii="Times New Roman" w:eastAsia="Times New Roman" w:hAnsi="Times New Roman" w:cs="Times New Roman"/>
+          <w:b/>
+          <w:bCs/>
+          <w:sz w:val="28"/>
+          <w:szCs w:val="28"/>
+          <w:lang w:eastAsia="en-IN"/>
+        </w:rPr>
+        <w:t>Authors:</w:t>
+      </w:r>
+      <w:r>
+        <w:rPr>
+          <w:rFonts w:ascii="Times New Roman" w:eastAsia="Times New Roman" w:hAnsi="Times New Roman" w:cs="Times New Roman"/>
+          <w:sz w:val="28"/>
+          <w:szCs w:val="28"/>
+          <w:lang w:eastAsia="en-IN"/>
+        </w:rPr>
+        <w:t xml:space="preserve"> D. R. I. Peiris and N. </w:t>
+      </w:r>
+      <w:proofErr w:type="spellStart"/>
+      <w:r>
+        <w:rPr>
+          <w:rFonts w:ascii="Times New Roman" w:eastAsia="Times New Roman" w:hAnsi="Times New Roman" w:cs="Times New Roman"/>
+          <w:sz w:val="28"/>
+          <w:szCs w:val="28"/>
+          <w:lang w:eastAsia="en-IN"/>
+        </w:rPr>
+        <w:t>Kodagoda</w:t>
+      </w:r>
+      <w:proofErr w:type="spellEnd"/>
+      <w:r>
+        <w:rPr>
+          <w:rFonts w:ascii="Times New Roman" w:eastAsia="Times New Roman" w:hAnsi="Times New Roman" w:cs="Times New Roman"/>
+          <w:sz w:val="28"/>
+          <w:szCs w:val="28"/>
+          <w:lang w:eastAsia="en-IN"/>
+        </w:rPr>
+        <w:t xml:space="preserve"> </w:t>
+      </w:r>
+      <w:r>
+        <w:rPr>
+          <w:rFonts w:ascii="Times New Roman" w:eastAsia="Times New Roman" w:hAnsi="Times New Roman" w:cs="Times New Roman"/>
+          <w:sz w:val="28"/>
+          <w:szCs w:val="28"/>
+          <w:lang w:eastAsia="en-IN"/>
+        </w:rPr>
+        <w:br/>
+      </w:r>
+      <w:r>
+        <w:rPr>
+          <w:rFonts w:ascii="Times New Roman" w:eastAsia="Times New Roman" w:hAnsi="Times New Roman" w:cs="Times New Roman"/>
+          <w:b/>
+          <w:bCs/>
+          <w:sz w:val="28"/>
+          <w:szCs w:val="28"/>
+          <w:lang w:eastAsia="en-IN"/>
+        </w:rPr>
+        <w:t>Tools:</w:t>
+      </w:r>
+      <w:r>
+        <w:rPr>
+          <w:rFonts w:ascii="Times New Roman" w:eastAsia="Times New Roman" w:hAnsi="Times New Roman" w:cs="Times New Roman"/>
+          <w:sz w:val="28"/>
+          <w:szCs w:val="28"/>
+          <w:lang w:eastAsia="en-IN"/>
+        </w:rPr>
+        <w:t xml:space="preserve"> None specified</w:t>
+      </w:r>
+      <w:r>
+        <w:rPr>
+          <w:rFonts w:ascii="Times New Roman" w:eastAsia="Times New Roman" w:hAnsi="Times New Roman" w:cs="Times New Roman"/>
+          <w:sz w:val="28"/>
+          <w:szCs w:val="28"/>
+          <w:lang w:eastAsia="en-IN"/>
+        </w:rPr>
+        <w:br/>
+      </w:r>
+      <w:r>
+        <w:rPr>
+          <w:rFonts w:ascii="Times New Roman" w:eastAsia="Times New Roman" w:hAnsi="Times New Roman" w:cs="Times New Roman"/>
+          <w:b/>
+          <w:bCs/>
+          <w:sz w:val="28"/>
+          <w:szCs w:val="28"/>
+          <w:lang w:eastAsia="en-IN"/>
+        </w:rPr>
+        <w:t>Methodology:</w:t>
+      </w:r>
+      <w:r>
+        <w:rPr>
+          <w:rFonts w:ascii="Times New Roman" w:eastAsia="Times New Roman" w:hAnsi="Times New Roman" w:cs="Times New Roman"/>
+          <w:sz w:val="28"/>
+          <w:szCs w:val="28"/>
+          <w:lang w:eastAsia="en-IN"/>
+        </w:rPr>
+        <w:t xml:space="preserve"> Develops a static code analysis tool using Abstract Syntax Trees (AST) to improve coding practices.</w:t>
+      </w:r>
+      <w:r>
+        <w:rPr>
+          <w:rFonts w:ascii="Times New Roman" w:eastAsia="Times New Roman" w:hAnsi="Times New Roman" w:cs="Times New Roman"/>
+          <w:sz w:val="28"/>
+          <w:szCs w:val="28"/>
+          <w:lang w:eastAsia="en-IN"/>
+        </w:rPr>
+        <w:br/>
+        <w:t xml:space="preserve">The research introduces a tool designed to enhance developer productivity by detecting structural code issues through static analysis. It aims to improve coding practices by identifying potential problems early in the development process. The study suggests future improvements, including refining the algorithm to detect complex issues such as tightly coupled code and collusion. Additionally, </w:t>
+      </w:r>
+      <w:r>
+        <w:rPr>
+          <w:rFonts w:ascii="Times New Roman" w:eastAsia="Times New Roman" w:hAnsi="Times New Roman" w:cs="Times New Roman"/>
+          <w:sz w:val="28"/>
+          <w:szCs w:val="28"/>
+          <w:lang w:eastAsia="en-IN"/>
+        </w:rPr>
+        <w:lastRenderedPageBreak/>
+        <w:t>integrating AI and ML techniques could enhance issue detection and predictive capabilities, making the tool more efficient and valuable for developers.</w:t>
+      </w:r>
+    </w:p>
+    <w:p>
+      <w:pPr>
+        <w:spacing w:before="100" w:beforeAutospacing="1" w:after="100" w:afterAutospacing="1" w:line="360" w:lineRule="auto"/>
+        <w:jc w:val="both"/>
+        <w:rPr>
+          <w:rFonts w:ascii="Times New Roman" w:eastAsia="Times New Roman" w:hAnsi="Times New Roman" w:cs="Times New Roman"/>
+          <w:sz w:val="28"/>
+          <w:szCs w:val="28"/>
+          <w:lang w:eastAsia="en-IN"/>
+        </w:rPr>
+      </w:pPr>
+      <w:r>
+        <w:rPr>
+          <w:rFonts w:ascii="Times New Roman" w:eastAsia="Times New Roman" w:hAnsi="Times New Roman" w:cs="Times New Roman"/>
+          <w:b/>
+          <w:bCs/>
+          <w:sz w:val="28"/>
+          <w:szCs w:val="28"/>
+          <w:lang w:eastAsia="en-IN"/>
+        </w:rPr>
+        <w:t>Towards More Sophisticated Static Analysis Methods of Python Programs</w:t>
+      </w:r>
+    </w:p>
+    <w:p>
+      <w:pPr>
+        <w:spacing w:before="100" w:beforeAutospacing="1" w:after="100" w:afterAutospacing="1" w:line="360" w:lineRule="auto"/>
+        <w:jc w:val="both"/>
+        <w:rPr>
+          <w:rFonts w:ascii="Times New Roman" w:eastAsia="Times New Roman" w:hAnsi="Times New Roman" w:cs="Times New Roman"/>
+          <w:sz w:val="28"/>
+          <w:szCs w:val="28"/>
+          <w:lang w:eastAsia="en-IN"/>
+        </w:rPr>
+      </w:pPr>
+      <w:r>
+        <w:rPr>
+          <w:rFonts w:ascii="Times New Roman" w:eastAsia="Times New Roman" w:hAnsi="Times New Roman" w:cs="Times New Roman"/>
+          <w:b/>
+          <w:bCs/>
+          <w:sz w:val="28"/>
+          <w:szCs w:val="28"/>
+          <w:lang w:eastAsia="en-IN"/>
+        </w:rPr>
+        <w:t>Authors:</w:t>
+      </w:r>
+      <w:r>
+        <w:rPr>
+          <w:rFonts w:ascii="Times New Roman" w:eastAsia="Times New Roman" w:hAnsi="Times New Roman" w:cs="Times New Roman"/>
+          <w:sz w:val="28"/>
+          <w:szCs w:val="28"/>
+          <w:lang w:eastAsia="en-IN"/>
+        </w:rPr>
+        <w:t xml:space="preserve"> H. </w:t>
+      </w:r>
+      <w:proofErr w:type="spellStart"/>
+      <w:r>
+        <w:rPr>
+          <w:rFonts w:ascii="Times New Roman" w:eastAsia="Times New Roman" w:hAnsi="Times New Roman" w:cs="Times New Roman"/>
+          <w:sz w:val="28"/>
+          <w:szCs w:val="28"/>
+          <w:lang w:eastAsia="en-IN"/>
+        </w:rPr>
+        <w:t>Gulabovska</w:t>
+      </w:r>
+      <w:proofErr w:type="spellEnd"/>
+      <w:r>
+        <w:rPr>
+          <w:rFonts w:ascii="Times New Roman" w:eastAsia="Times New Roman" w:hAnsi="Times New Roman" w:cs="Times New Roman"/>
+          <w:sz w:val="28"/>
+          <w:szCs w:val="28"/>
+          <w:lang w:eastAsia="en-IN"/>
+        </w:rPr>
+        <w:t xml:space="preserve"> and Z. Porkoláb </w:t>
+      </w:r>
+      <w:r>
+        <w:rPr>
+          <w:rFonts w:ascii="Times New Roman" w:eastAsia="Times New Roman" w:hAnsi="Times New Roman" w:cs="Times New Roman"/>
+          <w:sz w:val="28"/>
+          <w:szCs w:val="28"/>
+          <w:lang w:eastAsia="en-IN"/>
+        </w:rPr>
+        <w:br/>
+      </w:r>
+      <w:r>
+        <w:rPr>
+          <w:rFonts w:ascii="Times New Roman" w:eastAsia="Times New Roman" w:hAnsi="Times New Roman" w:cs="Times New Roman"/>
+          <w:b/>
+          <w:bCs/>
+          <w:sz w:val="28"/>
+          <w:szCs w:val="28"/>
+          <w:lang w:eastAsia="en-IN"/>
+        </w:rPr>
+        <w:t>Tools:</w:t>
+      </w:r>
+      <w:r>
+        <w:rPr>
+          <w:rFonts w:ascii="Times New Roman" w:eastAsia="Times New Roman" w:hAnsi="Times New Roman" w:cs="Times New Roman"/>
+          <w:sz w:val="28"/>
+          <w:szCs w:val="28"/>
+          <w:lang w:eastAsia="en-IN"/>
+        </w:rPr>
+        <w:t xml:space="preserve"> Code Sonar, </w:t>
+      </w:r>
+      <w:proofErr w:type="spellStart"/>
+      <w:r>
+        <w:rPr>
+          <w:rFonts w:ascii="Times New Roman" w:eastAsia="Times New Roman" w:hAnsi="Times New Roman" w:cs="Times New Roman"/>
+          <w:sz w:val="28"/>
+          <w:szCs w:val="28"/>
+          <w:lang w:eastAsia="en-IN"/>
+        </w:rPr>
+        <w:t>Klocwork</w:t>
+      </w:r>
+      <w:proofErr w:type="spellEnd"/>
+      <w:r>
+        <w:rPr>
+          <w:rFonts w:ascii="Times New Roman" w:eastAsia="Times New Roman" w:hAnsi="Times New Roman" w:cs="Times New Roman"/>
+          <w:sz w:val="28"/>
+          <w:szCs w:val="28"/>
+          <w:lang w:eastAsia="en-IN"/>
+        </w:rPr>
+        <w:t xml:space="preserve">, Coverity, </w:t>
+      </w:r>
+      <w:proofErr w:type="spellStart"/>
+      <w:r>
+        <w:rPr>
+          <w:rFonts w:ascii="Times New Roman" w:eastAsia="Times New Roman" w:hAnsi="Times New Roman" w:cs="Times New Roman"/>
+          <w:sz w:val="28"/>
+          <w:szCs w:val="28"/>
+          <w:lang w:eastAsia="en-IN"/>
+        </w:rPr>
+        <w:t>PyLint</w:t>
+      </w:r>
+      <w:proofErr w:type="spellEnd"/>
+      <w:r>
+        <w:rPr>
+          <w:rFonts w:ascii="Times New Roman" w:eastAsia="Times New Roman" w:hAnsi="Times New Roman" w:cs="Times New Roman"/>
+          <w:sz w:val="28"/>
+          <w:szCs w:val="28"/>
+          <w:lang w:eastAsia="en-IN"/>
+        </w:rPr>
+        <w:t xml:space="preserve">, </w:t>
+      </w:r>
+      <w:proofErr w:type="spellStart"/>
+      <w:r>
+        <w:rPr>
+          <w:rFonts w:ascii="Times New Roman" w:eastAsia="Times New Roman" w:hAnsi="Times New Roman" w:cs="Times New Roman"/>
+          <w:sz w:val="28"/>
+          <w:szCs w:val="28"/>
+          <w:lang w:eastAsia="en-IN"/>
+        </w:rPr>
+        <w:t>Pyflakes</w:t>
+      </w:r>
+      <w:proofErr w:type="spellEnd"/>
+      <w:r>
+        <w:rPr>
+          <w:rFonts w:ascii="Times New Roman" w:eastAsia="Times New Roman" w:hAnsi="Times New Roman" w:cs="Times New Roman"/>
+          <w:sz w:val="28"/>
+          <w:szCs w:val="28"/>
+          <w:lang w:eastAsia="en-IN"/>
+        </w:rPr>
+        <w:br/>
+      </w:r>
+      <w:r>
+        <w:rPr>
+          <w:rFonts w:ascii="Times New Roman" w:eastAsia="Times New Roman" w:hAnsi="Times New Roman" w:cs="Times New Roman"/>
+          <w:b/>
+          <w:bCs/>
+          <w:sz w:val="28"/>
+          <w:szCs w:val="28"/>
+          <w:lang w:eastAsia="en-IN"/>
+        </w:rPr>
+        <w:t>Methodology:</w:t>
+      </w:r>
+      <w:r>
+        <w:rPr>
+          <w:rFonts w:ascii="Times New Roman" w:eastAsia="Times New Roman" w:hAnsi="Times New Roman" w:cs="Times New Roman"/>
+          <w:sz w:val="28"/>
+          <w:szCs w:val="28"/>
+          <w:lang w:eastAsia="en-IN"/>
+        </w:rPr>
+        <w:t xml:space="preserve"> Investigates symbolic execution as an advanced static analysis method compared to traditional approaches.</w:t>
+      </w:r>
+      <w:r>
+        <w:rPr>
+          <w:rFonts w:ascii="Times New Roman" w:eastAsia="Times New Roman" w:hAnsi="Times New Roman" w:cs="Times New Roman"/>
+          <w:sz w:val="28"/>
+          <w:szCs w:val="28"/>
+          <w:lang w:eastAsia="en-IN"/>
+        </w:rPr>
+        <w:br/>
+        <w:t xml:space="preserve">The study explores symbolic execution as an alternative to traditional static analysis methods, demonstrating its ability to improve the accuracy of error detection. By leveraging symbolic execution, the research highlights how this technique can </w:t>
+      </w:r>
+      <w:proofErr w:type="spellStart"/>
+      <w:r>
+        <w:rPr>
+          <w:rFonts w:ascii="Times New Roman" w:eastAsia="Times New Roman" w:hAnsi="Times New Roman" w:cs="Times New Roman"/>
+          <w:sz w:val="28"/>
+          <w:szCs w:val="28"/>
+          <w:lang w:eastAsia="en-IN"/>
+        </w:rPr>
+        <w:t>analyze</w:t>
+      </w:r>
+      <w:proofErr w:type="spellEnd"/>
+      <w:r>
+        <w:rPr>
+          <w:rFonts w:ascii="Times New Roman" w:eastAsia="Times New Roman" w:hAnsi="Times New Roman" w:cs="Times New Roman"/>
+          <w:sz w:val="28"/>
+          <w:szCs w:val="28"/>
+          <w:lang w:eastAsia="en-IN"/>
+        </w:rPr>
+        <w:t xml:space="preserve"> code paths more effectively than conventional static analysis methods. The study suggests that future tools could incorporate powerful SAT solvers, such as Z3, to further improve precision, automate complex code evaluations, and provide better vulnerability detection for Python programs.</w:t>
+      </w:r>
+    </w:p>
+    <w:p>
+      <w:pPr>
+        <w:spacing w:before="100" w:beforeAutospacing="1" w:after="100" w:afterAutospacing="1" w:line="360" w:lineRule="auto"/>
+        <w:jc w:val="both"/>
+        <w:outlineLvl w:val="2"/>
+        <w:rPr>
+          <w:rFonts w:ascii="Times New Roman" w:eastAsia="Times New Roman" w:hAnsi="Times New Roman" w:cs="Times New Roman"/>
+          <w:b/>
+          <w:bCs/>
+          <w:sz w:val="28"/>
+          <w:szCs w:val="28"/>
+          <w:lang w:eastAsia="en-IN"/>
+        </w:rPr>
+      </w:pPr>
+      <w:r>
+        <w:rPr>
+          <w:rFonts w:ascii="Times New Roman" w:eastAsia="Times New Roman" w:hAnsi="Times New Roman" w:cs="Times New Roman"/>
+          <w:b/>
+          <w:bCs/>
+          <w:sz w:val="28"/>
+          <w:szCs w:val="28"/>
+          <w:lang w:eastAsia="en-IN"/>
+        </w:rPr>
+        <w:t>Static Type Analysis for Python</w:t>
+      </w:r>
+    </w:p>
+    <w:p>
+      <w:pPr>
+        <w:spacing w:before="100" w:beforeAutospacing="1" w:after="100" w:afterAutospacing="1" w:line="360" w:lineRule="auto"/>
+        <w:jc w:val="both"/>
+        <w:rPr>
+          <w:rFonts w:ascii="Times New Roman" w:eastAsia="Times New Roman" w:hAnsi="Times New Roman" w:cs="Times New Roman"/>
+          <w:sz w:val="28"/>
+          <w:szCs w:val="28"/>
+          <w:lang w:eastAsia="en-IN"/>
+        </w:rPr>
+      </w:pPr>
+      <w:r>
+        <w:rPr>
+          <w:rFonts w:ascii="Times New Roman" w:eastAsia="Times New Roman" w:hAnsi="Times New Roman" w:cs="Times New Roman"/>
+          <w:b/>
+          <w:bCs/>
+          <w:sz w:val="28"/>
+          <w:szCs w:val="28"/>
+          <w:lang w:eastAsia="en-IN"/>
+        </w:rPr>
+        <w:t>Authors:</w:t>
+      </w:r>
+      <w:r>
+        <w:rPr>
+          <w:rFonts w:ascii="Times New Roman" w:eastAsia="Times New Roman" w:hAnsi="Times New Roman" w:cs="Times New Roman"/>
+          <w:sz w:val="28"/>
+          <w:szCs w:val="28"/>
+          <w:lang w:eastAsia="en-IN"/>
+        </w:rPr>
+        <w:t xml:space="preserve"> T. Dong, L. Chen, Z. Xu, and B. Yu </w:t>
+      </w:r>
+      <w:r>
+        <w:rPr>
+          <w:rFonts w:ascii="Times New Roman" w:eastAsia="Times New Roman" w:hAnsi="Times New Roman" w:cs="Times New Roman"/>
+          <w:sz w:val="28"/>
+          <w:szCs w:val="28"/>
+          <w:lang w:eastAsia="en-IN"/>
+        </w:rPr>
+        <w:br/>
+      </w:r>
+      <w:r>
+        <w:rPr>
+          <w:rFonts w:ascii="Times New Roman" w:eastAsia="Times New Roman" w:hAnsi="Times New Roman" w:cs="Times New Roman"/>
+          <w:b/>
+          <w:bCs/>
+          <w:sz w:val="28"/>
+          <w:szCs w:val="28"/>
+          <w:lang w:eastAsia="en-IN"/>
+        </w:rPr>
+        <w:t>Tools:</w:t>
+      </w:r>
+      <w:r>
+        <w:rPr>
+          <w:rFonts w:ascii="Times New Roman" w:eastAsia="Times New Roman" w:hAnsi="Times New Roman" w:cs="Times New Roman"/>
+          <w:sz w:val="28"/>
+          <w:szCs w:val="28"/>
+          <w:lang w:eastAsia="en-IN"/>
+        </w:rPr>
+        <w:t xml:space="preserve"> </w:t>
+      </w:r>
+      <w:proofErr w:type="spellStart"/>
+      <w:r>
+        <w:rPr>
+          <w:rFonts w:ascii="Times New Roman" w:eastAsia="Times New Roman" w:hAnsi="Times New Roman" w:cs="Times New Roman"/>
+          <w:sz w:val="28"/>
+          <w:szCs w:val="28"/>
+          <w:lang w:eastAsia="en-IN"/>
+        </w:rPr>
+        <w:t>PType</w:t>
+      </w:r>
+      <w:proofErr w:type="spellEnd"/>
+      <w:r>
+        <w:rPr>
+          <w:rFonts w:ascii="Times New Roman" w:eastAsia="Times New Roman" w:hAnsi="Times New Roman" w:cs="Times New Roman"/>
+          <w:sz w:val="28"/>
+          <w:szCs w:val="28"/>
+          <w:lang w:eastAsia="en-IN"/>
+        </w:rPr>
+        <w:br/>
+      </w:r>
+      <w:r>
+        <w:rPr>
+          <w:rFonts w:ascii="Times New Roman" w:eastAsia="Times New Roman" w:hAnsi="Times New Roman" w:cs="Times New Roman"/>
+          <w:b/>
+          <w:bCs/>
+          <w:sz w:val="28"/>
+          <w:szCs w:val="28"/>
+          <w:lang w:eastAsia="en-IN"/>
+        </w:rPr>
+        <w:t>Methodology:</w:t>
+      </w:r>
+      <w:r>
+        <w:rPr>
+          <w:rFonts w:ascii="Times New Roman" w:eastAsia="Times New Roman" w:hAnsi="Times New Roman" w:cs="Times New Roman"/>
+          <w:sz w:val="28"/>
+          <w:szCs w:val="28"/>
+          <w:lang w:eastAsia="en-IN"/>
+        </w:rPr>
+        <w:t xml:space="preserve"> Develops </w:t>
+      </w:r>
+      <w:proofErr w:type="spellStart"/>
+      <w:r>
+        <w:rPr>
+          <w:rFonts w:ascii="Times New Roman" w:eastAsia="Times New Roman" w:hAnsi="Times New Roman" w:cs="Times New Roman"/>
+          <w:sz w:val="28"/>
+          <w:szCs w:val="28"/>
+          <w:lang w:eastAsia="en-IN"/>
+        </w:rPr>
+        <w:t>PType</w:t>
+      </w:r>
+      <w:proofErr w:type="spellEnd"/>
+      <w:r>
+        <w:rPr>
+          <w:rFonts w:ascii="Times New Roman" w:eastAsia="Times New Roman" w:hAnsi="Times New Roman" w:cs="Times New Roman"/>
+          <w:sz w:val="28"/>
+          <w:szCs w:val="28"/>
+          <w:lang w:eastAsia="en-IN"/>
+        </w:rPr>
+        <w:t>, a tool for static type analysis in Python using type inference and constraint graphs.</w:t>
+      </w:r>
+      <w:r>
+        <w:rPr>
+          <w:rFonts w:ascii="Times New Roman" w:eastAsia="Times New Roman" w:hAnsi="Times New Roman" w:cs="Times New Roman"/>
+          <w:sz w:val="28"/>
+          <w:szCs w:val="28"/>
+          <w:lang w:eastAsia="en-IN"/>
+        </w:rPr>
+        <w:br/>
+        <w:t xml:space="preserve">This research presents </w:t>
+      </w:r>
+      <w:proofErr w:type="spellStart"/>
+      <w:r>
+        <w:rPr>
+          <w:rFonts w:ascii="Times New Roman" w:eastAsia="Times New Roman" w:hAnsi="Times New Roman" w:cs="Times New Roman"/>
+          <w:sz w:val="28"/>
+          <w:szCs w:val="28"/>
+          <w:lang w:eastAsia="en-IN"/>
+        </w:rPr>
+        <w:t>PType</w:t>
+      </w:r>
+      <w:proofErr w:type="spellEnd"/>
+      <w:r>
+        <w:rPr>
+          <w:rFonts w:ascii="Times New Roman" w:eastAsia="Times New Roman" w:hAnsi="Times New Roman" w:cs="Times New Roman"/>
+          <w:sz w:val="28"/>
+          <w:szCs w:val="28"/>
+          <w:lang w:eastAsia="en-IN"/>
+        </w:rPr>
+        <w:t xml:space="preserve">, a static type analysis tool designed to improve Python’s type checking by automatically annotating classes, functions, and built-in modules. The tool constructs a constraint graph to infer types and detect potential inconsistencies in codebases. The study emphasizes the importance of type inference in large-scale Python projects where dynamic typing can lead to unexpected runtime errors. Future enhancements include expanding </w:t>
+      </w:r>
+      <w:proofErr w:type="spellStart"/>
+      <w:r>
+        <w:rPr>
+          <w:rFonts w:ascii="Times New Roman" w:eastAsia="Times New Roman" w:hAnsi="Times New Roman" w:cs="Times New Roman"/>
+          <w:sz w:val="28"/>
+          <w:szCs w:val="28"/>
+          <w:lang w:eastAsia="en-IN"/>
+        </w:rPr>
+        <w:t>PType’s</w:t>
+      </w:r>
+      <w:proofErr w:type="spellEnd"/>
+      <w:r>
+        <w:rPr>
+          <w:rFonts w:ascii="Times New Roman" w:eastAsia="Times New Roman" w:hAnsi="Times New Roman" w:cs="Times New Roman"/>
+          <w:sz w:val="28"/>
+          <w:szCs w:val="28"/>
+          <w:lang w:eastAsia="en-IN"/>
+        </w:rPr>
+        <w:t xml:space="preserve"> type-checking capabilities and integrating it with other static analysis tools to </w:t>
+      </w:r>
+      <w:r>
+        <w:rPr>
+          <w:rFonts w:ascii="Times New Roman" w:eastAsia="Times New Roman" w:hAnsi="Times New Roman" w:cs="Times New Roman"/>
+          <w:sz w:val="28"/>
+          <w:szCs w:val="28"/>
+          <w:lang w:eastAsia="en-IN"/>
+        </w:rPr>
+        <w:lastRenderedPageBreak/>
+        <w:t>provide a more comprehensive solution for developers working on complex Python applications.</w:t>
+      </w:r>
+    </w:p>
+    <w:p>
+      <w:pPr>
+        <w:spacing w:before="100" w:beforeAutospacing="1" w:after="100" w:afterAutospacing="1" w:line="360" w:lineRule="auto"/>
+        <w:jc w:val="both"/>
+        <w:outlineLvl w:val="2"/>
+        <w:rPr>
+          <w:rFonts w:ascii="Times New Roman" w:eastAsia="Times New Roman" w:hAnsi="Times New Roman" w:cs="Times New Roman"/>
+          <w:b/>
+          <w:bCs/>
+          <w:sz w:val="28"/>
+          <w:szCs w:val="28"/>
+          <w:lang w:eastAsia="en-IN"/>
+        </w:rPr>
+      </w:pPr>
+      <w:r>
+        <w:rPr>
+          <w:rFonts w:ascii="Times New Roman" w:eastAsia="Times New Roman" w:hAnsi="Times New Roman" w:cs="Times New Roman"/>
+          <w:b/>
+          <w:bCs/>
+          <w:sz w:val="28"/>
+          <w:szCs w:val="28"/>
+          <w:lang w:eastAsia="en-IN"/>
+        </w:rPr>
+        <w:t xml:space="preserve">A Large-Scale Security-Oriented Static Analysis of Python Packages in </w:t>
+      </w:r>
+      <w:proofErr w:type="spellStart"/>
+      <w:r>
+        <w:rPr>
+          <w:rFonts w:ascii="Times New Roman" w:eastAsia="Times New Roman" w:hAnsi="Times New Roman" w:cs="Times New Roman"/>
+          <w:b/>
+          <w:bCs/>
+          <w:sz w:val="28"/>
+          <w:szCs w:val="28"/>
+          <w:lang w:eastAsia="en-IN"/>
+        </w:rPr>
+        <w:t>PyPI</w:t>
+      </w:r>
+      <w:proofErr w:type="spellEnd"/>
+    </w:p>
+    <w:p>
+      <w:pPr>
+        <w:spacing w:before="100" w:beforeAutospacing="1" w:after="100" w:afterAutospacing="1" w:line="360" w:lineRule="auto"/>
+        <w:jc w:val="both"/>
+        <w:rPr>
+          <w:rFonts w:ascii="Times New Roman" w:eastAsia="Times New Roman" w:hAnsi="Times New Roman" w:cs="Times New Roman"/>
+          <w:sz w:val="28"/>
+          <w:szCs w:val="28"/>
+          <w:lang w:eastAsia="en-IN"/>
+        </w:rPr>
+      </w:pPr>
+      <w:r>
+        <w:rPr>
+          <w:rFonts w:ascii="Times New Roman" w:eastAsia="Times New Roman" w:hAnsi="Times New Roman" w:cs="Times New Roman"/>
+          <w:b/>
+          <w:bCs/>
+          <w:sz w:val="28"/>
+          <w:szCs w:val="28"/>
+          <w:lang w:eastAsia="en-IN"/>
+        </w:rPr>
+        <w:t>Authors:</w:t>
+      </w:r>
+      <w:r>
+        <w:rPr>
+          <w:rFonts w:ascii="Times New Roman" w:eastAsia="Times New Roman" w:hAnsi="Times New Roman" w:cs="Times New Roman"/>
+          <w:sz w:val="28"/>
+          <w:szCs w:val="28"/>
+          <w:lang w:eastAsia="en-IN"/>
+        </w:rPr>
+        <w:t xml:space="preserve"> J. Ruohonen, K. </w:t>
+      </w:r>
+      <w:proofErr w:type="spellStart"/>
+      <w:r>
+        <w:rPr>
+          <w:rFonts w:ascii="Times New Roman" w:eastAsia="Times New Roman" w:hAnsi="Times New Roman" w:cs="Times New Roman"/>
+          <w:sz w:val="28"/>
+          <w:szCs w:val="28"/>
+          <w:lang w:eastAsia="en-IN"/>
+        </w:rPr>
+        <w:t>Hjerppe</w:t>
+      </w:r>
+      <w:proofErr w:type="spellEnd"/>
+      <w:r>
+        <w:rPr>
+          <w:rFonts w:ascii="Times New Roman" w:eastAsia="Times New Roman" w:hAnsi="Times New Roman" w:cs="Times New Roman"/>
+          <w:sz w:val="28"/>
+          <w:szCs w:val="28"/>
+          <w:lang w:eastAsia="en-IN"/>
+        </w:rPr>
+        <w:t xml:space="preserve">, and K. </w:t>
+      </w:r>
+      <w:proofErr w:type="spellStart"/>
+      <w:r>
+        <w:rPr>
+          <w:rFonts w:ascii="Times New Roman" w:eastAsia="Times New Roman" w:hAnsi="Times New Roman" w:cs="Times New Roman"/>
+          <w:sz w:val="28"/>
+          <w:szCs w:val="28"/>
+          <w:lang w:eastAsia="en-IN"/>
+        </w:rPr>
+        <w:t>Rindell</w:t>
+      </w:r>
+      <w:proofErr w:type="spellEnd"/>
+      <w:r>
+        <w:rPr>
+          <w:rFonts w:ascii="Times New Roman" w:eastAsia="Times New Roman" w:hAnsi="Times New Roman" w:cs="Times New Roman"/>
+          <w:sz w:val="28"/>
+          <w:szCs w:val="28"/>
+          <w:lang w:eastAsia="en-IN"/>
+        </w:rPr>
+        <w:t xml:space="preserve"> </w:t>
+      </w:r>
+      <w:r>
+        <w:rPr>
+          <w:rFonts w:ascii="Times New Roman" w:eastAsia="Times New Roman" w:hAnsi="Times New Roman" w:cs="Times New Roman"/>
+          <w:sz w:val="28"/>
+          <w:szCs w:val="28"/>
+          <w:lang w:eastAsia="en-IN"/>
+        </w:rPr>
+        <w:br/>
+      </w:r>
+      <w:r>
+        <w:rPr>
+          <w:rFonts w:ascii="Times New Roman" w:eastAsia="Times New Roman" w:hAnsi="Times New Roman" w:cs="Times New Roman"/>
+          <w:b/>
+          <w:bCs/>
+          <w:sz w:val="28"/>
+          <w:szCs w:val="28"/>
+          <w:lang w:eastAsia="en-IN"/>
+        </w:rPr>
+        <w:t>Tools:</w:t>
+      </w:r>
+      <w:r>
+        <w:rPr>
+          <w:rFonts w:ascii="Times New Roman" w:eastAsia="Times New Roman" w:hAnsi="Times New Roman" w:cs="Times New Roman"/>
+          <w:sz w:val="28"/>
+          <w:szCs w:val="28"/>
+          <w:lang w:eastAsia="en-IN"/>
+        </w:rPr>
+        <w:t xml:space="preserve"> Bandit</w:t>
+      </w:r>
+      <w:r>
+        <w:rPr>
+          <w:rFonts w:ascii="Times New Roman" w:eastAsia="Times New Roman" w:hAnsi="Times New Roman" w:cs="Times New Roman"/>
+          <w:sz w:val="28"/>
+          <w:szCs w:val="28"/>
+          <w:lang w:eastAsia="en-IN"/>
+        </w:rPr>
+        <w:br/>
+      </w:r>
+      <w:r>
+        <w:rPr>
+          <w:rFonts w:ascii="Times New Roman" w:eastAsia="Times New Roman" w:hAnsi="Times New Roman" w:cs="Times New Roman"/>
+          <w:b/>
+          <w:bCs/>
+          <w:sz w:val="28"/>
+          <w:szCs w:val="28"/>
+          <w:lang w:eastAsia="en-IN"/>
+        </w:rPr>
+        <w:t>Methodology:</w:t>
+      </w:r>
+      <w:r>
+        <w:rPr>
+          <w:rFonts w:ascii="Times New Roman" w:eastAsia="Times New Roman" w:hAnsi="Times New Roman" w:cs="Times New Roman"/>
+          <w:sz w:val="28"/>
+          <w:szCs w:val="28"/>
+          <w:lang w:eastAsia="en-IN"/>
+        </w:rPr>
+        <w:t xml:space="preserve"> Conducts a large-scale static security analysis of Python packages in </w:t>
+      </w:r>
+      <w:proofErr w:type="spellStart"/>
+      <w:r>
+        <w:rPr>
+          <w:rFonts w:ascii="Times New Roman" w:eastAsia="Times New Roman" w:hAnsi="Times New Roman" w:cs="Times New Roman"/>
+          <w:sz w:val="28"/>
+          <w:szCs w:val="28"/>
+          <w:lang w:eastAsia="en-IN"/>
+        </w:rPr>
+        <w:t>PyPI</w:t>
+      </w:r>
+      <w:proofErr w:type="spellEnd"/>
+      <w:r>
+        <w:rPr>
+          <w:rFonts w:ascii="Times New Roman" w:eastAsia="Times New Roman" w:hAnsi="Times New Roman" w:cs="Times New Roman"/>
+          <w:sz w:val="28"/>
+          <w:szCs w:val="28"/>
+          <w:lang w:eastAsia="en-IN"/>
+        </w:rPr>
+        <w:t xml:space="preserve"> to identify vulnerabilities.</w:t>
+      </w:r>
+      <w:r>
+        <w:rPr>
+          <w:rFonts w:ascii="Times New Roman" w:eastAsia="Times New Roman" w:hAnsi="Times New Roman" w:cs="Times New Roman"/>
+          <w:sz w:val="28"/>
+          <w:szCs w:val="28"/>
+          <w:lang w:eastAsia="en-IN"/>
+        </w:rPr>
+        <w:br/>
+        <w:t>This study focuses on analysing Python packages from the Python Package Index (</w:t>
+      </w:r>
+      <w:proofErr w:type="spellStart"/>
+      <w:r>
+        <w:rPr>
+          <w:rFonts w:ascii="Times New Roman" w:eastAsia="Times New Roman" w:hAnsi="Times New Roman" w:cs="Times New Roman"/>
+          <w:sz w:val="28"/>
+          <w:szCs w:val="28"/>
+          <w:lang w:eastAsia="en-IN"/>
+        </w:rPr>
+        <w:t>PyPI</w:t>
+      </w:r>
+      <w:proofErr w:type="spellEnd"/>
+      <w:r>
+        <w:rPr>
+          <w:rFonts w:ascii="Times New Roman" w:eastAsia="Times New Roman" w:hAnsi="Times New Roman" w:cs="Times New Roman"/>
+          <w:sz w:val="28"/>
+          <w:szCs w:val="28"/>
+          <w:lang w:eastAsia="en-IN"/>
+        </w:rPr>
+        <w:t>) to identify security vulnerabilities using static analysis techniques. By employing Bandit, a security-focused static analysis tool, the research uncovers common security risks in widely used Python packages. The findings suggest that many packages suffer from weak security practices, making them susceptible to attacks. The study recommends collecting software metrics to refine vulnerability prediction models and suggests longitudinal analysis to monitor how security risks evolve over time. These insights can help improve security policies and best practices for open-source Python package development.</w:t>
+      </w:r>
+    </w:p>
+    <w:p>
+      <w:pPr>
+        <w:spacing w:before="100" w:beforeAutospacing="1" w:after="100" w:afterAutospacing="1" w:line="360" w:lineRule="auto"/>
+        <w:ind w:left="720"/>
+        <w:outlineLvl w:val="2"/>
+        <w:rPr>
+          <w:rFonts w:ascii="Times New Roman" w:eastAsia="Times New Roman" w:hAnsi="Times New Roman" w:cs="Times New Roman"/>
+          <w:b/>
+          <w:bCs/>
+          <w:sz w:val="27"/>
+          <w:szCs w:val="27"/>
+          <w:lang w:eastAsia="en-IN"/>
+        </w:rPr>
+      </w:pPr>
+    </w:p>
+    <w:p>
+      <w:pPr>
         <w:rPr>
           <w:rFonts w:ascii="Times New Roman" w:hAnsi="Times New Roman" w:cs="Times New Roman"/>
           <w:bCs/>
@@ -3757,6 +3072,50 @@
       <w:pPr>
         <w:rPr>
           <w:rFonts w:ascii="Times New Roman" w:hAnsi="Times New Roman" w:cs="Times New Roman"/>
+          <w:b/>
+          <w:color w:val="000000"/>
+          <w:sz w:val="32"/>
+          <w:szCs w:val="32"/>
+        </w:rPr>
+      </w:pPr>
+    </w:p>
+    <w:p>
+      <w:pPr>
+        <w:rPr>
+          <w:rFonts w:ascii="Times New Roman" w:hAnsi="Times New Roman" w:cs="Times New Roman"/>
+          <w:b/>
+          <w:color w:val="000000"/>
+          <w:sz w:val="32"/>
+          <w:szCs w:val="32"/>
+        </w:rPr>
+      </w:pPr>
+    </w:p>
+    <w:p>
+      <w:pPr>
+        <w:rPr>
+          <w:rFonts w:ascii="Times New Roman" w:hAnsi="Times New Roman" w:cs="Times New Roman"/>
+          <w:b/>
+          <w:color w:val="000000"/>
+          <w:sz w:val="32"/>
+          <w:szCs w:val="32"/>
+        </w:rPr>
+      </w:pPr>
+    </w:p>
+    <w:p>
+      <w:pPr>
+        <w:rPr>
+          <w:rFonts w:ascii="Times New Roman" w:hAnsi="Times New Roman" w:cs="Times New Roman"/>
+          <w:b/>
+          <w:color w:val="000000"/>
+          <w:sz w:val="32"/>
+          <w:szCs w:val="32"/>
+        </w:rPr>
+      </w:pPr>
+    </w:p>
+    <w:p>
+      <w:pPr>
+        <w:rPr>
+          <w:rFonts w:ascii="Times New Roman" w:hAnsi="Times New Roman" w:cs="Times New Roman"/>
           <w:sz w:val="32"/>
           <w:szCs w:val="32"/>
         </w:rPr>
@@ -3798,10 +3157,10 @@
           <w:noProof/>
         </w:rPr>
         <w:drawing>
-          <wp:inline distT="0" distB="0" distL="0" distR="0" wp14:anchorId="2EDF53AE" wp14:editId="4899F82D">
-            <wp:extent cx="3905250" cy="7543800"/>
-            <wp:effectExtent l="0" t="0" r="0" b="0"/>
-            <wp:docPr id="1" name="Picture 1" descr="C:\Users\SRINIVAS\Downloads\flowchart jpg.jpg"/>
+          <wp:inline distT="0" distB="0" distL="0" distR="0" wp14:anchorId="3FD5DFF0" wp14:editId="5A008AC7">
+            <wp:extent cx="5731510" cy="6134735"/>
+            <wp:effectExtent l="0" t="0" r="2540" b="0"/>
+            <wp:docPr id="1010965687" name="Picture 1"/>
             <wp:cNvGraphicFramePr>
               <a:graphicFrameLocks xmlns:a="http://schemas.openxmlformats.org/drawingml/2006/main" noChangeAspect="1"/>
             </wp:cNvGraphicFramePr>
@@ -3809,10 +3168,8 @@
               <a:graphicData uri="http://schemas.openxmlformats.org/drawingml/2006/picture">
                 <pic:pic xmlns:pic="http://schemas.openxmlformats.org/drawingml/2006/picture">
                   <pic:nvPicPr>
-                    <pic:cNvPr id="1" name="Picture 1" descr="C:\Users\SRINIVAS\Downloads\flowchart jpg.jpg"/>
-                    <pic:cNvPicPr>
-                      <a:picLocks noChangeAspect="1" noChangeArrowheads="1"/>
-                    </pic:cNvPicPr>
+                    <pic:cNvPr id="1010965687" name="Picture 1010965687"/>
+                    <pic:cNvPicPr/>
                   </pic:nvPicPr>
                   <pic:blipFill>
                     <a:blip r:embed="rId13">
@@ -3822,7 +3179,6 @@
                         </a:ext>
                       </a:extLst>
                     </a:blip>
-                    <a:srcRect/>
                     <a:stretch>
                       <a:fillRect/>
                     </a:stretch>
@@ -3830,15 +3186,11 @@
                   <pic:spPr>
                     <a:xfrm>
                       <a:off x="0" y="0"/>
-                      <a:ext cx="3905250" cy="7543800"/>
+                      <a:ext cx="5731510" cy="6134735"/>
                     </a:xfrm>
                     <a:prstGeom prst="rect">
                       <a:avLst/>
                     </a:prstGeom>
-                    <a:noFill/>
-                    <a:ln>
-                      <a:noFill/>
-                    </a:ln>
                   </pic:spPr>
                 </pic:pic>
               </a:graphicData>
@@ -3876,15 +3228,104 @@
           <w:szCs w:val="32"/>
         </w:rPr>
       </w:pPr>
-      <w:r>
-        <w:rPr>
-          <w:rFonts w:ascii="Times New Roman" w:hAnsi="Times New Roman" w:cs="Times New Roman"/>
-          <w:b/>
-          <w:color w:val="000000"/>
-          <w:sz w:val="32"/>
-          <w:szCs w:val="32"/>
-        </w:rPr>
-        <w:lastRenderedPageBreak/>
+    </w:p>
+    <w:p>
+      <w:pPr>
+        <w:pStyle w:val="ListParagraph"/>
+        <w:spacing w:line="360" w:lineRule="auto"/>
+        <w:ind w:left="0"/>
+        <w:jc w:val="both"/>
+        <w:rPr>
+          <w:rFonts w:ascii="Times New Roman" w:hAnsi="Times New Roman" w:cs="Times New Roman"/>
+          <w:b/>
+          <w:color w:val="000000"/>
+          <w:sz w:val="32"/>
+          <w:szCs w:val="32"/>
+        </w:rPr>
+      </w:pPr>
+    </w:p>
+    <w:p>
+      <w:pPr>
+        <w:pStyle w:val="ListParagraph"/>
+        <w:spacing w:line="360" w:lineRule="auto"/>
+        <w:ind w:left="0"/>
+        <w:jc w:val="both"/>
+        <w:rPr>
+          <w:rFonts w:ascii="Times New Roman" w:hAnsi="Times New Roman" w:cs="Times New Roman"/>
+          <w:b/>
+          <w:color w:val="000000"/>
+          <w:sz w:val="32"/>
+          <w:szCs w:val="32"/>
+        </w:rPr>
+      </w:pPr>
+    </w:p>
+    <w:p>
+      <w:pPr>
+        <w:pStyle w:val="ListParagraph"/>
+        <w:spacing w:line="360" w:lineRule="auto"/>
+        <w:ind w:left="0"/>
+        <w:jc w:val="both"/>
+        <w:rPr>
+          <w:rFonts w:ascii="Times New Roman" w:hAnsi="Times New Roman" w:cs="Times New Roman"/>
+          <w:b/>
+          <w:color w:val="000000"/>
+          <w:sz w:val="32"/>
+          <w:szCs w:val="32"/>
+        </w:rPr>
+      </w:pPr>
+    </w:p>
+    <w:p>
+      <w:pPr>
+        <w:pStyle w:val="ListParagraph"/>
+        <w:spacing w:line="360" w:lineRule="auto"/>
+        <w:ind w:left="0"/>
+        <w:jc w:val="both"/>
+        <w:rPr>
+          <w:rFonts w:ascii="Times New Roman" w:hAnsi="Times New Roman" w:cs="Times New Roman"/>
+          <w:b/>
+          <w:color w:val="000000"/>
+          <w:sz w:val="32"/>
+          <w:szCs w:val="32"/>
+        </w:rPr>
+      </w:pPr>
+    </w:p>
+    <w:p>
+      <w:pPr>
+        <w:pStyle w:val="ListParagraph"/>
+        <w:spacing w:line="360" w:lineRule="auto"/>
+        <w:ind w:left="0"/>
+        <w:jc w:val="both"/>
+        <w:rPr>
+          <w:rFonts w:ascii="Times New Roman" w:hAnsi="Times New Roman" w:cs="Times New Roman"/>
+          <w:b/>
+          <w:color w:val="000000"/>
+          <w:sz w:val="32"/>
+          <w:szCs w:val="32"/>
+        </w:rPr>
+      </w:pPr>
+    </w:p>
+    <w:p>
+      <w:pPr>
+        <w:pStyle w:val="ListParagraph"/>
+        <w:spacing w:line="360" w:lineRule="auto"/>
+        <w:ind w:left="0"/>
+        <w:jc w:val="both"/>
+        <w:rPr>
+          <w:rFonts w:ascii="Times New Roman" w:hAnsi="Times New Roman" w:cs="Times New Roman"/>
+          <w:b/>
+          <w:color w:val="000000"/>
+          <w:sz w:val="32"/>
+          <w:szCs w:val="32"/>
+        </w:rPr>
+      </w:pPr>
+      <w:r>
+        <w:rPr>
+          <w:rFonts w:ascii="Times New Roman" w:hAnsi="Times New Roman" w:cs="Times New Roman"/>
+          <w:b/>
+          <w:color w:val="000000"/>
+          <w:sz w:val="32"/>
+          <w:szCs w:val="32"/>
+        </w:rPr>
         <w:t>Applications</w:t>
       </w:r>
     </w:p>
@@ -4082,36 +3523,6 @@
           <w:color w:val="000000"/>
           <w:sz w:val="28"/>
           <w:szCs w:val="28"/>
-        </w:rPr>
-      </w:pPr>
-    </w:p>
-    <w:p>
-      <w:pPr>
-        <w:pStyle w:val="ListParagraph"/>
-        <w:spacing w:line="360" w:lineRule="auto"/>
-        <w:ind w:left="0"/>
-        <w:jc w:val="both"/>
-        <w:rPr>
-          <w:rFonts w:ascii="Times New Roman" w:hAnsi="Times New Roman" w:cs="Times New Roman"/>
-          <w:b/>
-          <w:color w:val="000000"/>
-          <w:sz w:val="32"/>
-          <w:szCs w:val="32"/>
-        </w:rPr>
-      </w:pPr>
-    </w:p>
-    <w:p>
-      <w:pPr>
-        <w:pStyle w:val="ListParagraph"/>
-        <w:spacing w:line="360" w:lineRule="auto"/>
-        <w:ind w:left="0"/>
-        <w:jc w:val="both"/>
-        <w:rPr>
-          <w:rFonts w:ascii="Times New Roman" w:hAnsi="Times New Roman" w:cs="Times New Roman"/>
-          <w:b/>
-          <w:color w:val="000000"/>
-          <w:sz w:val="32"/>
-          <w:szCs w:val="32"/>
         </w:rPr>
       </w:pPr>
     </w:p>
@@ -4606,6 +4017,7 @@
                 <w:szCs w:val="24"/>
               </w:rPr>
             </w:pPr>
+            <w:proofErr w:type="spellStart"/>
             <w:r>
               <w:rPr>
                 <w:rFonts w:ascii="Times New Roman" w:hAnsi="Times New Roman" w:cs="Times New Roman"/>
@@ -4614,6 +4026,7 @@
               </w:rPr>
               <w:t>PyLint</w:t>
             </w:r>
+            <w:proofErr w:type="spellEnd"/>
           </w:p>
         </w:tc>
       </w:tr>
@@ -4829,7 +4242,29 @@
           <w:sz w:val="24"/>
           <w:szCs w:val="24"/>
         </w:rPr>
-        <w:t>H. B. Hassan, Q. I. Sarhan and Á. Beszédes, "Evaluating Python Static Code Analysis Tools Using FAIR Principles," in IEEE Access, vol. 12, pp. 173647-173659, 2024, doi: 10.1109/ACCESS.2024.3503493.</w:t>
+        <w:t xml:space="preserve">H. B. Hassan, Q. I. Sarhan and Á. Beszédes, "Evaluating Python Static Code Analysis Tools Using FAIR Principles," in IEEE Access, vol. 12, pp. 173647-173659, 2024, </w:t>
+      </w:r>
+      <w:proofErr w:type="spellStart"/>
+      <w:r>
+        <w:rPr>
+          <w:rFonts w:ascii="Times New Roman" w:hAnsi="Times New Roman" w:cs="Times New Roman"/>
+          <w:bCs/>
+          <w:color w:val="000000"/>
+          <w:sz w:val="24"/>
+          <w:szCs w:val="24"/>
+        </w:rPr>
+        <w:t>doi</w:t>
+      </w:r>
+      <w:proofErr w:type="spellEnd"/>
+      <w:r>
+        <w:rPr>
+          <w:rFonts w:ascii="Times New Roman" w:hAnsi="Times New Roman" w:cs="Times New Roman"/>
+          <w:bCs/>
+          <w:color w:val="000000"/>
+          <w:sz w:val="24"/>
+          <w:szCs w:val="24"/>
+        </w:rPr>
+        <w:t>: 10.1109/ACCESS.2024.3503493.</w:t>
       </w:r>
     </w:p>
     <w:p>
@@ -4856,7 +4291,73 @@
           <w:sz w:val="24"/>
           <w:szCs w:val="24"/>
         </w:rPr>
-        <w:t>D. R. I. Peiris and N. Kodagoda, "Static Code Analyser to Enhance Developer Productivity," 2023 IEEE 8th International Conference for Convergence in Technology (I2CT), Lonavla, India, 2023, pp. 1-6, doi: 10.1109/I2CT57861.2023.10126395.</w:t>
+        <w:t xml:space="preserve">D. R. I. Peiris and N. </w:t>
+      </w:r>
+      <w:proofErr w:type="spellStart"/>
+      <w:r>
+        <w:rPr>
+          <w:rFonts w:ascii="Times New Roman" w:hAnsi="Times New Roman" w:cs="Times New Roman"/>
+          <w:bCs/>
+          <w:color w:val="000000"/>
+          <w:sz w:val="24"/>
+          <w:szCs w:val="24"/>
+        </w:rPr>
+        <w:t>Kodagoda</w:t>
+      </w:r>
+      <w:proofErr w:type="spellEnd"/>
+      <w:r>
+        <w:rPr>
+          <w:rFonts w:ascii="Times New Roman" w:hAnsi="Times New Roman" w:cs="Times New Roman"/>
+          <w:bCs/>
+          <w:color w:val="000000"/>
+          <w:sz w:val="24"/>
+          <w:szCs w:val="24"/>
+        </w:rPr>
+        <w:t xml:space="preserve">, "Static Code Analyser to Enhance Developer Productivity," 2023 IEEE 8th International Conference for Convergence in Technology (I2CT), </w:t>
+      </w:r>
+      <w:proofErr w:type="spellStart"/>
+      <w:r>
+        <w:rPr>
+          <w:rFonts w:ascii="Times New Roman" w:hAnsi="Times New Roman" w:cs="Times New Roman"/>
+          <w:bCs/>
+          <w:color w:val="000000"/>
+          <w:sz w:val="24"/>
+          <w:szCs w:val="24"/>
+        </w:rPr>
+        <w:t>Lonavla</w:t>
+      </w:r>
+      <w:proofErr w:type="spellEnd"/>
+      <w:r>
+        <w:rPr>
+          <w:rFonts w:ascii="Times New Roman" w:hAnsi="Times New Roman" w:cs="Times New Roman"/>
+          <w:bCs/>
+          <w:color w:val="000000"/>
+          <w:sz w:val="24"/>
+          <w:szCs w:val="24"/>
+        </w:rPr>
+        <w:t xml:space="preserve">, India, 2023, pp. 1-6, </w:t>
+      </w:r>
+      <w:proofErr w:type="spellStart"/>
+      <w:r>
+        <w:rPr>
+          <w:rFonts w:ascii="Times New Roman" w:hAnsi="Times New Roman" w:cs="Times New Roman"/>
+          <w:bCs/>
+          <w:color w:val="000000"/>
+          <w:sz w:val="24"/>
+          <w:szCs w:val="24"/>
+        </w:rPr>
+        <w:t>doi</w:t>
+      </w:r>
+      <w:proofErr w:type="spellEnd"/>
+      <w:r>
+        <w:rPr>
+          <w:rFonts w:ascii="Times New Roman" w:hAnsi="Times New Roman" w:cs="Times New Roman"/>
+          <w:bCs/>
+          <w:color w:val="000000"/>
+          <w:sz w:val="24"/>
+          <w:szCs w:val="24"/>
+        </w:rPr>
+        <w:t>: 10.1109/I2CT57861.2023.10126395.</w:t>
       </w:r>
     </w:p>
     <w:p>
@@ -4883,7 +4384,29 @@
           <w:sz w:val="24"/>
           <w:szCs w:val="24"/>
         </w:rPr>
-        <w:t>H. Gulabovska and Z. Porkoláb, "Towards More Sophisticated Static Analysis Methods of Python Programs," </w:t>
+        <w:t xml:space="preserve">H. </w:t>
+      </w:r>
+      <w:proofErr w:type="spellStart"/>
+      <w:r>
+        <w:rPr>
+          <w:rFonts w:ascii="Times New Roman" w:hAnsi="Times New Roman" w:cs="Times New Roman"/>
+          <w:bCs/>
+          <w:color w:val="000000"/>
+          <w:sz w:val="24"/>
+          <w:szCs w:val="24"/>
+        </w:rPr>
+        <w:t>Gulabovska</w:t>
+      </w:r>
+      <w:proofErr w:type="spellEnd"/>
+      <w:r>
+        <w:rPr>
+          <w:rFonts w:ascii="Times New Roman" w:hAnsi="Times New Roman" w:cs="Times New Roman"/>
+          <w:bCs/>
+          <w:color w:val="000000"/>
+          <w:sz w:val="24"/>
+          <w:szCs w:val="24"/>
+        </w:rPr>
+        <w:t xml:space="preserve"> and Z. Porkoláb, "Towards More Sophisticated Static Analysis Methods of Python Programs," </w:t>
       </w:r>
       <w:r>
         <w:rPr>
@@ -4905,7 +4428,51 @@
           <w:sz w:val="24"/>
           <w:szCs w:val="24"/>
         </w:rPr>
-        <w:t>, Poprad, Slovakia, 2019, pp. 000225-000230, doi: 10.1109/Informatics47936.2019.9119307.</w:t>
+        <w:t xml:space="preserve">, </w:t>
+      </w:r>
+      <w:proofErr w:type="spellStart"/>
+      <w:r>
+        <w:rPr>
+          <w:rFonts w:ascii="Times New Roman" w:hAnsi="Times New Roman" w:cs="Times New Roman"/>
+          <w:bCs/>
+          <w:color w:val="000000"/>
+          <w:sz w:val="24"/>
+          <w:szCs w:val="24"/>
+        </w:rPr>
+        <w:t>Poprad</w:t>
+      </w:r>
+      <w:proofErr w:type="spellEnd"/>
+      <w:r>
+        <w:rPr>
+          <w:rFonts w:ascii="Times New Roman" w:hAnsi="Times New Roman" w:cs="Times New Roman"/>
+          <w:bCs/>
+          <w:color w:val="000000"/>
+          <w:sz w:val="24"/>
+          <w:szCs w:val="24"/>
+        </w:rPr>
+        <w:t xml:space="preserve">, Slovakia, 2019, pp. 000225-000230, </w:t>
+      </w:r>
+      <w:proofErr w:type="spellStart"/>
+      <w:r>
+        <w:rPr>
+          <w:rFonts w:ascii="Times New Roman" w:hAnsi="Times New Roman" w:cs="Times New Roman"/>
+          <w:bCs/>
+          <w:color w:val="000000"/>
+          <w:sz w:val="24"/>
+          <w:szCs w:val="24"/>
+        </w:rPr>
+        <w:t>doi</w:t>
+      </w:r>
+      <w:proofErr w:type="spellEnd"/>
+      <w:r>
+        <w:rPr>
+          <w:rFonts w:ascii="Times New Roman" w:hAnsi="Times New Roman" w:cs="Times New Roman"/>
+          <w:bCs/>
+          <w:color w:val="000000"/>
+          <w:sz w:val="24"/>
+          <w:szCs w:val="24"/>
+        </w:rPr>
+        <w:t>: 10.1109/Informatics47936.2019.9119307.</w:t>
       </w:r>
     </w:p>
     <w:p>
@@ -4954,7 +4521,29 @@
           <w:sz w:val="24"/>
           <w:szCs w:val="24"/>
         </w:rPr>
-        <w:t>, Tianjin, China, 2014, pp. 65-68, doi: 10.1109/WISA.2014.20.</w:t>
+        <w:t xml:space="preserve">, Tianjin, China, 2014, pp. 65-68, </w:t>
+      </w:r>
+      <w:proofErr w:type="spellStart"/>
+      <w:r>
+        <w:rPr>
+          <w:rFonts w:ascii="Times New Roman" w:hAnsi="Times New Roman" w:cs="Times New Roman"/>
+          <w:bCs/>
+          <w:color w:val="000000"/>
+          <w:sz w:val="24"/>
+          <w:szCs w:val="24"/>
+        </w:rPr>
+        <w:t>doi</w:t>
+      </w:r>
+      <w:proofErr w:type="spellEnd"/>
+      <w:r>
+        <w:rPr>
+          <w:rFonts w:ascii="Times New Roman" w:hAnsi="Times New Roman" w:cs="Times New Roman"/>
+          <w:bCs/>
+          <w:color w:val="000000"/>
+          <w:sz w:val="24"/>
+          <w:szCs w:val="24"/>
+        </w:rPr>
+        <w:t>: 10.1109/WISA.2014.20.</w:t>
       </w:r>
     </w:p>
     <w:p>
@@ -4981,7 +4570,95 @@
           <w:sz w:val="24"/>
           <w:szCs w:val="24"/>
         </w:rPr>
-        <w:t>J. Ruohonen, K. Hjerppe and K. Rindell, "A Large-Scale Security-Oriented Static Analysis of Python Packages in PyPI," in 2021 18th International Conference on Privacy, Security and Trust (PST), Auckland, New Zealand, 2021, pp. 1-10, doi: 10.1109/PST52912.2021.9647791.</w:t>
+        <w:t xml:space="preserve">J. Ruohonen, K. </w:t>
+      </w:r>
+      <w:proofErr w:type="spellStart"/>
+      <w:r>
+        <w:rPr>
+          <w:rFonts w:ascii="Times New Roman" w:hAnsi="Times New Roman" w:cs="Times New Roman"/>
+          <w:bCs/>
+          <w:color w:val="000000"/>
+          <w:sz w:val="24"/>
+          <w:szCs w:val="24"/>
+        </w:rPr>
+        <w:t>Hjerppe</w:t>
+      </w:r>
+      <w:proofErr w:type="spellEnd"/>
+      <w:r>
+        <w:rPr>
+          <w:rFonts w:ascii="Times New Roman" w:hAnsi="Times New Roman" w:cs="Times New Roman"/>
+          <w:bCs/>
+          <w:color w:val="000000"/>
+          <w:sz w:val="24"/>
+          <w:szCs w:val="24"/>
+        </w:rPr>
+        <w:t xml:space="preserve"> and K. </w:t>
+      </w:r>
+      <w:proofErr w:type="spellStart"/>
+      <w:r>
+        <w:rPr>
+          <w:rFonts w:ascii="Times New Roman" w:hAnsi="Times New Roman" w:cs="Times New Roman"/>
+          <w:bCs/>
+          <w:color w:val="000000"/>
+          <w:sz w:val="24"/>
+          <w:szCs w:val="24"/>
+        </w:rPr>
+        <w:t>Rindell</w:t>
+      </w:r>
+      <w:proofErr w:type="spellEnd"/>
+      <w:r>
+        <w:rPr>
+          <w:rFonts w:ascii="Times New Roman" w:hAnsi="Times New Roman" w:cs="Times New Roman"/>
+          <w:bCs/>
+          <w:color w:val="000000"/>
+          <w:sz w:val="24"/>
+          <w:szCs w:val="24"/>
+        </w:rPr>
+        <w:t xml:space="preserve">, "A Large-Scale Security-Oriented Static Analysis of Python Packages in </w:t>
+      </w:r>
+      <w:proofErr w:type="spellStart"/>
+      <w:r>
+        <w:rPr>
+          <w:rFonts w:ascii="Times New Roman" w:hAnsi="Times New Roman" w:cs="Times New Roman"/>
+          <w:bCs/>
+          <w:color w:val="000000"/>
+          <w:sz w:val="24"/>
+          <w:szCs w:val="24"/>
+        </w:rPr>
+        <w:t>PyPI</w:t>
+      </w:r>
+      <w:proofErr w:type="spellEnd"/>
+      <w:r>
+        <w:rPr>
+          <w:rFonts w:ascii="Times New Roman" w:hAnsi="Times New Roman" w:cs="Times New Roman"/>
+          <w:bCs/>
+          <w:color w:val="000000"/>
+          <w:sz w:val="24"/>
+          <w:szCs w:val="24"/>
+        </w:rPr>
+        <w:t xml:space="preserve">," in 2021 18th International Conference on Privacy, Security and Trust (PST), Auckland, New Zealand, 2021, pp. 1-10, </w:t>
+      </w:r>
+      <w:proofErr w:type="spellStart"/>
+      <w:r>
+        <w:rPr>
+          <w:rFonts w:ascii="Times New Roman" w:hAnsi="Times New Roman" w:cs="Times New Roman"/>
+          <w:bCs/>
+          <w:color w:val="000000"/>
+          <w:sz w:val="24"/>
+          <w:szCs w:val="24"/>
+        </w:rPr>
+        <w:t>doi</w:t>
+      </w:r>
+      <w:proofErr w:type="spellEnd"/>
+      <w:r>
+        <w:rPr>
+          <w:rFonts w:ascii="Times New Roman" w:hAnsi="Times New Roman" w:cs="Times New Roman"/>
+          <w:bCs/>
+          <w:color w:val="000000"/>
+          <w:sz w:val="24"/>
+          <w:szCs w:val="24"/>
+        </w:rPr>
+        <w:t>: 10.1109/PST52912.2021.9647791.</w:t>
       </w:r>
     </w:p>
     <w:p>
@@ -5045,10 +4722,9 @@
       <w:p>
         <w:pPr>
           <w:pStyle w:val="Footer"/>
-          <w:jc w:val="right"/>
         </w:pPr>
         <w:r>
-          <w:t xml:space="preserve">Manipal School of Information Sciences                                                                                                            </w:t>
+          <w:t xml:space="preserve">Manipal School of Information Sciences                                                                                                         </w:t>
         </w:r>
         <w:r>
           <w:fldChar w:fldCharType="begin"/>
@@ -5319,6 +4995,92 @@
     </w:lvl>
   </w:abstractNum>
   <w:abstractNum w:abstractNumId="1" w15:restartNumberingAfterBreak="0">
+    <w:nsid w:val="0BE86AE9"/>
+    <w:multiLevelType w:val="hybridMultilevel"/>
+    <w:tmpl w:val="714A88F4"/>
+    <w:lvl w:ilvl="0" w:tplc="4009000F">
+      <w:start w:val="1"/>
+      <w:numFmt w:val="decimal"/>
+      <w:lvlText w:val="%1."/>
+      <w:lvlJc w:val="left"/>
+      <w:pPr>
+        <w:ind w:left="720" w:hanging="360"/>
+      </w:pPr>
+    </w:lvl>
+    <w:lvl w:ilvl="1" w:tplc="40090019" w:tentative="1">
+      <w:start w:val="1"/>
+      <w:numFmt w:val="lowerLetter"/>
+      <w:lvlText w:val="%2."/>
+      <w:lvlJc w:val="left"/>
+      <w:pPr>
+        <w:ind w:left="1440" w:hanging="360"/>
+      </w:pPr>
+    </w:lvl>
+    <w:lvl w:ilvl="2" w:tplc="4009001B" w:tentative="1">
+      <w:start w:val="1"/>
+      <w:numFmt w:val="lowerRoman"/>
+      <w:lvlText w:val="%3."/>
+      <w:lvlJc w:val="right"/>
+      <w:pPr>
+        <w:ind w:left="2160" w:hanging="180"/>
+      </w:pPr>
+    </w:lvl>
+    <w:lvl w:ilvl="3" w:tplc="4009000F" w:tentative="1">
+      <w:start w:val="1"/>
+      <w:numFmt w:val="decimal"/>
+      <w:lvlText w:val="%4."/>
+      <w:lvlJc w:val="left"/>
+      <w:pPr>
+        <w:ind w:left="2880" w:hanging="360"/>
+      </w:pPr>
+    </w:lvl>
+    <w:lvl w:ilvl="4" w:tplc="40090019" w:tentative="1">
+      <w:start w:val="1"/>
+      <w:numFmt w:val="lowerLetter"/>
+      <w:lvlText w:val="%5."/>
+      <w:lvlJc w:val="left"/>
+      <w:pPr>
+        <w:ind w:left="3600" w:hanging="360"/>
+      </w:pPr>
+    </w:lvl>
+    <w:lvl w:ilvl="5" w:tplc="4009001B" w:tentative="1">
+      <w:start w:val="1"/>
+      <w:numFmt w:val="lowerRoman"/>
+      <w:lvlText w:val="%6."/>
+      <w:lvlJc w:val="right"/>
+      <w:pPr>
+        <w:ind w:left="4320" w:hanging="180"/>
+      </w:pPr>
+    </w:lvl>
+    <w:lvl w:ilvl="6" w:tplc="4009000F" w:tentative="1">
+      <w:start w:val="1"/>
+      <w:numFmt w:val="decimal"/>
+      <w:lvlText w:val="%7."/>
+      <w:lvlJc w:val="left"/>
+      <w:pPr>
+        <w:ind w:left="5040" w:hanging="360"/>
+      </w:pPr>
+    </w:lvl>
+    <w:lvl w:ilvl="7" w:tplc="40090019" w:tentative="1">
+      <w:start w:val="1"/>
+      <w:numFmt w:val="lowerLetter"/>
+      <w:lvlText w:val="%8."/>
+      <w:lvlJc w:val="left"/>
+      <w:pPr>
+        <w:ind w:left="5760" w:hanging="360"/>
+      </w:pPr>
+    </w:lvl>
+    <w:lvl w:ilvl="8" w:tplc="4009001B" w:tentative="1">
+      <w:start w:val="1"/>
+      <w:numFmt w:val="lowerRoman"/>
+      <w:lvlText w:val="%9."/>
+      <w:lvlJc w:val="right"/>
+      <w:pPr>
+        <w:ind w:left="6480" w:hanging="180"/>
+      </w:pPr>
+    </w:lvl>
+  </w:abstractNum>
+  <w:abstractNum w:abstractNumId="2" w15:restartNumberingAfterBreak="0">
     <w:nsid w:val="0FE4605A"/>
     <w:multiLevelType w:val="multilevel"/>
     <w:tmpl w:val="0FE4605A"/>
@@ -5431,7 +5193,7 @@
       </w:rPr>
     </w:lvl>
   </w:abstractNum>
-  <w:abstractNum w:abstractNumId="2" w15:restartNumberingAfterBreak="0">
+  <w:abstractNum w:abstractNumId="3" w15:restartNumberingAfterBreak="0">
     <w:nsid w:val="48E42337"/>
     <w:multiLevelType w:val="hybridMultilevel"/>
     <w:tmpl w:val="4D7AAF20"/>
@@ -5520,7 +5282,7 @@
       </w:pPr>
     </w:lvl>
   </w:abstractNum>
-  <w:abstractNum w:abstractNumId="3" w15:restartNumberingAfterBreak="0">
+  <w:abstractNum w:abstractNumId="4" w15:restartNumberingAfterBreak="0">
     <w:nsid w:val="50F7D16B"/>
     <w:multiLevelType w:val="singleLevel"/>
     <w:tmpl w:val="50F7D16B"/>
@@ -5532,7 +5294,7 @@
       <w:lvlJc w:val="left"/>
     </w:lvl>
   </w:abstractNum>
-  <w:abstractNum w:abstractNumId="4" w15:restartNumberingAfterBreak="0">
+  <w:abstractNum w:abstractNumId="5" w15:restartNumberingAfterBreak="0">
     <w:nsid w:val="6556655F"/>
     <w:multiLevelType w:val="multilevel"/>
     <w:tmpl w:val="6556655F"/>
@@ -5624,19 +5386,22 @@
     </w:lvl>
   </w:abstractNum>
   <w:num w:numId="1" w16cid:durableId="410272423">
-    <w:abstractNumId w:val="4"/>
+    <w:abstractNumId w:val="5"/>
   </w:num>
   <w:num w:numId="2" w16cid:durableId="1564751841">
-    <w:abstractNumId w:val="1"/>
+    <w:abstractNumId w:val="2"/>
   </w:num>
   <w:num w:numId="3" w16cid:durableId="691414110">
-    <w:abstractNumId w:val="3"/>
+    <w:abstractNumId w:val="4"/>
   </w:num>
   <w:num w:numId="4" w16cid:durableId="1593199869">
     <w:abstractNumId w:val="0"/>
   </w:num>
   <w:num w:numId="5" w16cid:durableId="1367565383">
-    <w:abstractNumId w:val="2"/>
+    <w:abstractNumId w:val="3"/>
+  </w:num>
+  <w:num w:numId="6" w16cid:durableId="806121369">
+    <w:abstractNumId w:val="1"/>
   </w:num>
 </w:numbering>
 </file>

</xml_diff>